<commit_message>
Added new tasks to lab_1
</commit_message>
<xml_diff>
--- a/Лаб1_Проценко.docx
+++ b/Лаб1_Проценко.docx
@@ -568,8 +568,6 @@
           <w:rFonts w:ascii="Times New Roman" w:hAnsi="Times New Roman" w:cs="Times New Roman"/>
         </w:rPr>
       </w:pPr>
-      <w:bookmarkStart w:id="0" w:name="_GoBack"/>
-      <w:bookmarkEnd w:id="0"/>
     </w:p>
     <w:p>
       <w:pPr>
@@ -2192,7 +2190,6 @@
         </w:rPr>
       </w:pPr>
       <w:proofErr w:type="spellStart"/>
-      <w:proofErr w:type="gramStart"/>
       <w:r>
         <w:rPr>
           <w:rStyle w:val="n"/>
@@ -2221,7 +2218,6 @@
         <w:t>seed</w:t>
       </w:r>
       <w:proofErr w:type="spellEnd"/>
-      <w:proofErr w:type="gramEnd"/>
       <w:r>
         <w:rPr>
           <w:rStyle w:val="p"/>
@@ -2336,7 +2332,6 @@
         <w:t>(</w:t>
       </w:r>
       <w:proofErr w:type="spellStart"/>
-      <w:proofErr w:type="gramStart"/>
       <w:r>
         <w:rPr>
           <w:rStyle w:val="nb"/>
@@ -2356,7 +2351,6 @@
         </w:rPr>
         <w:t>(</w:t>
       </w:r>
-      <w:proofErr w:type="gramEnd"/>
       <w:r>
         <w:rPr>
           <w:rStyle w:val="mi"/>
@@ -2450,7 +2444,6 @@
         <w:t xml:space="preserve"> </w:t>
       </w:r>
       <w:proofErr w:type="spellStart"/>
-      <w:proofErr w:type="gramStart"/>
       <w:r>
         <w:rPr>
           <w:rStyle w:val="nb"/>
@@ -2468,17 +2461,7 @@
           <w:sz w:val="21"/>
           <w:szCs w:val="21"/>
         </w:rPr>
-        <w:t>(</w:t>
-      </w:r>
-      <w:proofErr w:type="gramEnd"/>
-      <w:r>
-        <w:rPr>
-          <w:rStyle w:val="p"/>
-          <w:color w:val="333333"/>
-          <w:sz w:val="21"/>
-          <w:szCs w:val="21"/>
-        </w:rPr>
-        <w:t>)</w:t>
+        <w:t>()</w:t>
       </w:r>
     </w:p>
     <w:p>
@@ -2552,7 +2535,6 @@
         <w:t xml:space="preserve"> </w:t>
       </w:r>
       <w:proofErr w:type="spellStart"/>
-      <w:proofErr w:type="gramStart"/>
       <w:r>
         <w:rPr>
           <w:rStyle w:val="nb"/>
@@ -2572,7 +2554,6 @@
         </w:rPr>
         <w:t>(</w:t>
       </w:r>
-      <w:proofErr w:type="gramEnd"/>
       <w:r>
         <w:rPr>
           <w:rStyle w:val="mi"/>
@@ -2870,7 +2851,6 @@
         <w:t xml:space="preserve"> </w:t>
       </w:r>
       <w:proofErr w:type="spellStart"/>
-      <w:proofErr w:type="gramStart"/>
       <w:r>
         <w:rPr>
           <w:rStyle w:val="n"/>
@@ -2899,7 +2879,6 @@
         <w:t>imread</w:t>
       </w:r>
       <w:proofErr w:type="spellEnd"/>
-      <w:proofErr w:type="gramEnd"/>
       <w:r>
         <w:rPr>
           <w:rStyle w:val="p"/>
@@ -3011,17 +2990,7 @@
           <w:sz w:val="21"/>
           <w:szCs w:val="21"/>
         </w:rPr>
-        <w:t>loaded_</w:t>
-      </w:r>
-      <w:proofErr w:type="gramStart"/>
-      <w:r>
-        <w:rPr>
-          <w:rStyle w:val="n"/>
-          <w:color w:val="333333"/>
-          <w:sz w:val="21"/>
-          <w:szCs w:val="21"/>
-        </w:rPr>
-        <w:t>images</w:t>
+        <w:t>loaded_images</w:t>
       </w:r>
       <w:r>
         <w:rPr>
@@ -3042,7 +3011,6 @@
         <w:t>append</w:t>
       </w:r>
       <w:proofErr w:type="spellEnd"/>
-      <w:proofErr w:type="gramEnd"/>
       <w:r>
         <w:rPr>
           <w:rStyle w:val="p"/>
@@ -3093,7 +3061,6 @@
         <w:tab/>
       </w:r>
       <w:proofErr w:type="spellStart"/>
-      <w:proofErr w:type="gramStart"/>
       <w:r>
         <w:rPr>
           <w:rStyle w:val="nb"/>
@@ -3113,7 +3080,6 @@
         </w:rPr>
         <w:t>(</w:t>
       </w:r>
-      <w:proofErr w:type="gramEnd"/>
       <w:r>
         <w:rPr>
           <w:rStyle w:val="s1"/>
@@ -3492,7 +3458,6 @@
         <w:t xml:space="preserve"> </w:t>
       </w:r>
       <w:proofErr w:type="spellStart"/>
-      <w:proofErr w:type="gramStart"/>
       <w:r>
         <w:rPr>
           <w:rStyle w:val="n"/>
@@ -3521,7 +3486,6 @@
         <w:t>zeros</w:t>
       </w:r>
       <w:proofErr w:type="spellEnd"/>
-      <w:proofErr w:type="gramEnd"/>
       <w:r>
         <w:rPr>
           <w:rStyle w:val="p"/>
@@ -3825,7 +3789,6 @@
         <w:t>(</w:t>
       </w:r>
       <w:proofErr w:type="spellStart"/>
-      <w:proofErr w:type="gramStart"/>
       <w:r>
         <w:rPr>
           <w:rStyle w:val="n"/>
@@ -3854,7 +3817,6 @@
         <w:t>shape</w:t>
       </w:r>
       <w:proofErr w:type="spellEnd"/>
-      <w:proofErr w:type="gramEnd"/>
       <w:r>
         <w:rPr>
           <w:rStyle w:val="p"/>
@@ -3990,7 +3952,6 @@
         <w:t>(</w:t>
       </w:r>
       <w:proofErr w:type="spellStart"/>
-      <w:proofErr w:type="gramStart"/>
       <w:r>
         <w:rPr>
           <w:rStyle w:val="n"/>
@@ -4019,7 +3980,6 @@
         <w:t>shape</w:t>
       </w:r>
       <w:proofErr w:type="spellEnd"/>
-      <w:proofErr w:type="gramEnd"/>
       <w:r>
         <w:rPr>
           <w:rStyle w:val="p"/>
@@ -4103,7 +4063,6 @@
         </w:rPr>
         <w:t>[</w:t>
       </w:r>
-      <w:proofErr w:type="gramStart"/>
       <w:r>
         <w:rPr>
           <w:rStyle w:val="mi"/>
@@ -4123,7 +4082,6 @@
         <w:t>][</w:t>
       </w:r>
       <w:proofErr w:type="spellStart"/>
-      <w:proofErr w:type="gramEnd"/>
       <w:r>
         <w:rPr>
           <w:rStyle w:val="n"/>
@@ -4287,7 +4245,6 @@
         </w:rPr>
         <w:t>[</w:t>
       </w:r>
-      <w:proofErr w:type="gramStart"/>
       <w:r>
         <w:rPr>
           <w:rStyle w:val="mi"/>
@@ -4307,7 +4264,6 @@
         <w:t>][</w:t>
       </w:r>
       <w:proofErr w:type="spellStart"/>
-      <w:proofErr w:type="gramEnd"/>
       <w:r>
         <w:rPr>
           <w:rStyle w:val="n"/>
@@ -4471,7 +4427,6 @@
         </w:rPr>
         <w:t>[</w:t>
       </w:r>
-      <w:proofErr w:type="gramStart"/>
       <w:r>
         <w:rPr>
           <w:rStyle w:val="mi"/>
@@ -4491,7 +4446,6 @@
         <w:t>][</w:t>
       </w:r>
       <w:proofErr w:type="spellStart"/>
-      <w:proofErr w:type="gramEnd"/>
       <w:r>
         <w:rPr>
           <w:rStyle w:val="n"/>
@@ -4841,7 +4795,6 @@
         <w:tab/>
       </w:r>
       <w:proofErr w:type="spellStart"/>
-      <w:proofErr w:type="gramStart"/>
       <w:r>
         <w:rPr>
           <w:rStyle w:val="nb"/>
@@ -4861,7 +4814,6 @@
         </w:rPr>
         <w:t>(</w:t>
       </w:r>
-      <w:proofErr w:type="gramEnd"/>
       <w:r>
         <w:rPr>
           <w:rStyle w:val="s1"/>
@@ -4999,7 +4951,7 @@
           <w:szCs w:val="28"/>
         </w:rPr>
       </w:pPr>
-      <w:bookmarkStart w:id="1" w:name="_Hlk35670459"/>
+      <w:bookmarkStart w:id="0" w:name="_Hlk35670459"/>
       <w:r>
         <w:rPr>
           <w:rFonts w:ascii="Times New Roman" w:hAnsi="Times New Roman" w:cs="Times New Roman"/>
@@ -5011,7 +4963,7 @@
         <w:t>2) Обчислення характеристик для кожного каналу зображень</w:t>
       </w:r>
     </w:p>
-    <w:bookmarkEnd w:id="1"/>
+    <w:bookmarkEnd w:id="0"/>
     <w:p>
       <w:pPr>
         <w:pStyle w:val="a3"/>
@@ -5161,7 +5113,6 @@
         <w:t xml:space="preserve"> </w:t>
       </w:r>
       <w:proofErr w:type="spellStart"/>
-      <w:proofErr w:type="gramStart"/>
       <w:r>
         <w:rPr>
           <w:rFonts w:ascii="Times New Roman" w:hAnsi="Times New Roman" w:cs="Times New Roman"/>
@@ -5179,17 +5130,7 @@
           <w:szCs w:val="28"/>
           <w:lang w:val="ru-RU"/>
         </w:rPr>
-        <w:t xml:space="preserve"> :</w:t>
-      </w:r>
-      <w:proofErr w:type="gramEnd"/>
-      <w:r>
-        <w:rPr>
-          <w:rFonts w:ascii="Times New Roman" w:hAnsi="Times New Roman" w:cs="Times New Roman"/>
-          <w:sz w:val="28"/>
-          <w:szCs w:val="28"/>
-          <w:lang w:val="ru-RU"/>
-        </w:rPr>
-        <w:t xml:space="preserve"> </w:t>
+        <w:t xml:space="preserve"> : </w:t>
       </w:r>
     </w:p>
     <w:p>
@@ -5917,7 +5858,6 @@
         </w:rPr>
         <w:t xml:space="preserve">– ймовірність її появи. </w:t>
       </w:r>
-      <w:proofErr w:type="gramStart"/>
       <w:r>
         <w:rPr>
           <w:rFonts w:ascii="Times New Roman" w:hAnsi="Times New Roman" w:cs="Times New Roman"/>
@@ -5952,16 +5892,7 @@
           <w:sz w:val="28"/>
           <w:szCs w:val="28"/>
         </w:rPr>
-        <w:t>можна</w:t>
-      </w:r>
-      <w:proofErr w:type="gramEnd"/>
-      <w:r>
-        <w:rPr>
-          <w:rFonts w:ascii="Times New Roman" w:hAnsi="Times New Roman" w:cs="Times New Roman"/>
-          <w:sz w:val="28"/>
-          <w:szCs w:val="28"/>
-        </w:rPr>
-        <w:t xml:space="preserve"> знайти як кількість пікселів даної яскравості поділену на всю кількість пікселів</w:t>
+        <w:t>можна знайти як кількість пікселів даної яскравості поділену на всю кількість пікселів</w:t>
       </w:r>
     </w:p>
     <w:p>
@@ -6123,7 +6054,6 @@
         <w:t>(</w:t>
       </w:r>
       <w:proofErr w:type="spellStart"/>
-      <w:proofErr w:type="gramStart"/>
       <w:r>
         <w:rPr>
           <w:rFonts w:ascii="Courier New" w:eastAsia="Times New Roman" w:hAnsi="Courier New" w:cs="Courier New"/>
@@ -6143,18 +6073,7 @@
           <w:szCs w:val="21"/>
           <w:lang w:val="ru-UA" w:eastAsia="ru-UA"/>
         </w:rPr>
-        <w:t>[</w:t>
-      </w:r>
-      <w:proofErr w:type="gramEnd"/>
-      <w:r>
-        <w:rPr>
-          <w:rFonts w:ascii="Courier New" w:eastAsia="Times New Roman" w:hAnsi="Courier New" w:cs="Courier New"/>
-          <w:color w:val="333333"/>
-          <w:sz w:val="21"/>
-          <w:szCs w:val="21"/>
-          <w:lang w:val="ru-UA" w:eastAsia="ru-UA"/>
-        </w:rPr>
-        <w:t>GREEN])</w:t>
+        <w:t>[GREEN])</w:t>
       </w:r>
     </w:p>
     <w:p>
@@ -6387,7 +6306,6 @@
         <w:t>(</w:t>
       </w:r>
       <w:proofErr w:type="spellStart"/>
-      <w:proofErr w:type="gramStart"/>
       <w:r>
         <w:rPr>
           <w:rFonts w:ascii="Courier New" w:eastAsia="Times New Roman" w:hAnsi="Courier New" w:cs="Courier New"/>
@@ -6407,18 +6325,7 @@
           <w:szCs w:val="21"/>
           <w:lang w:val="ru-UA" w:eastAsia="ru-UA"/>
         </w:rPr>
-        <w:t>[</w:t>
-      </w:r>
-      <w:proofErr w:type="gramEnd"/>
-      <w:r>
-        <w:rPr>
-          <w:rFonts w:ascii="Courier New" w:eastAsia="Times New Roman" w:hAnsi="Courier New" w:cs="Courier New"/>
-          <w:color w:val="333333"/>
-          <w:sz w:val="21"/>
-          <w:szCs w:val="21"/>
-          <w:lang w:val="ru-UA" w:eastAsia="ru-UA"/>
-        </w:rPr>
-        <w:t>GREEN])):</w:t>
+        <w:t>[GREEN])):</w:t>
       </w:r>
     </w:p>
     <w:p>
@@ -6483,7 +6390,6 @@
         <w:t xml:space="preserve"> (</w:t>
       </w:r>
       <w:proofErr w:type="spellStart"/>
-      <w:proofErr w:type="gramStart"/>
       <w:r>
         <w:rPr>
           <w:rFonts w:ascii="Courier New" w:eastAsia="Times New Roman" w:hAnsi="Courier New" w:cs="Courier New"/>
@@ -6503,18 +6409,7 @@
           <w:szCs w:val="21"/>
           <w:lang w:val="ru-UA" w:eastAsia="ru-UA"/>
         </w:rPr>
-        <w:t>[</w:t>
-      </w:r>
-      <w:proofErr w:type="gramEnd"/>
-      <w:r>
-        <w:rPr>
-          <w:rFonts w:ascii="Courier New" w:eastAsia="Times New Roman" w:hAnsi="Courier New" w:cs="Courier New"/>
-          <w:color w:val="333333"/>
-          <w:sz w:val="21"/>
-          <w:szCs w:val="21"/>
-          <w:lang w:val="ru-UA" w:eastAsia="ru-UA"/>
-        </w:rPr>
-        <w:t>GREEN][</w:t>
+        <w:t>[GREEN][</w:t>
       </w:r>
       <w:proofErr w:type="spellStart"/>
       <w:r>
@@ -6937,7 +6832,6 @@
         <w:t>(</w:t>
       </w:r>
       <w:proofErr w:type="spellStart"/>
-      <w:proofErr w:type="gramStart"/>
       <w:r>
         <w:rPr>
           <w:rFonts w:ascii="Courier New" w:eastAsia="Times New Roman" w:hAnsi="Courier New" w:cs="Courier New"/>
@@ -6957,18 +6851,7 @@
           <w:szCs w:val="21"/>
           <w:lang w:val="ru-UA" w:eastAsia="ru-UA"/>
         </w:rPr>
-        <w:t>[</w:t>
-      </w:r>
-      <w:proofErr w:type="gramEnd"/>
-      <w:r>
-        <w:rPr>
-          <w:rFonts w:ascii="Courier New" w:eastAsia="Times New Roman" w:hAnsi="Courier New" w:cs="Courier New"/>
-          <w:color w:val="333333"/>
-          <w:sz w:val="21"/>
-          <w:szCs w:val="21"/>
-          <w:lang w:val="ru-UA" w:eastAsia="ru-UA"/>
-        </w:rPr>
-        <w:t>GREEN])):</w:t>
+        <w:t>[GREEN])):</w:t>
       </w:r>
     </w:p>
     <w:p>
@@ -7033,7 +6916,6 @@
         <w:t xml:space="preserve"> (</w:t>
       </w:r>
       <w:proofErr w:type="spellStart"/>
-      <w:proofErr w:type="gramStart"/>
       <w:r>
         <w:rPr>
           <w:rFonts w:ascii="Courier New" w:eastAsia="Times New Roman" w:hAnsi="Courier New" w:cs="Courier New"/>
@@ -7053,18 +6935,7 @@
           <w:szCs w:val="21"/>
           <w:lang w:val="ru-UA" w:eastAsia="ru-UA"/>
         </w:rPr>
-        <w:t>[</w:t>
-      </w:r>
-      <w:proofErr w:type="gramEnd"/>
-      <w:r>
-        <w:rPr>
-          <w:rFonts w:ascii="Courier New" w:eastAsia="Times New Roman" w:hAnsi="Courier New" w:cs="Courier New"/>
-          <w:color w:val="333333"/>
-          <w:sz w:val="21"/>
-          <w:szCs w:val="21"/>
-          <w:lang w:val="ru-UA" w:eastAsia="ru-UA"/>
-        </w:rPr>
-        <w:t>GREEN][</w:t>
+        <w:t>[GREEN][</w:t>
       </w:r>
       <w:proofErr w:type="spellStart"/>
       <w:r>
@@ -7381,7 +7252,6 @@
         </w:rPr>
       </w:pPr>
       <w:proofErr w:type="spellStart"/>
-      <w:proofErr w:type="gramStart"/>
       <w:r>
         <w:rPr>
           <w:rFonts w:ascii="Courier New" w:eastAsia="Times New Roman" w:hAnsi="Courier New" w:cs="Courier New"/>
@@ -7403,7 +7273,6 @@
         </w:rPr>
         <w:t>(</w:t>
       </w:r>
-      <w:proofErr w:type="gramEnd"/>
       <w:r>
         <w:rPr>
           <w:rFonts w:ascii="Courier New" w:eastAsia="Times New Roman" w:hAnsi="Courier New" w:cs="Courier New"/>
@@ -7632,7 +7501,6 @@
           <w:lang w:val="ru-UA" w:eastAsia="ru-UA"/>
         </w:rPr>
       </w:pPr>
-      <w:proofErr w:type="gramStart"/>
       <w:r>
         <w:rPr>
           <w:rFonts w:ascii="Courier New" w:eastAsia="Times New Roman" w:hAnsi="Courier New" w:cs="Courier New"/>
@@ -7655,7 +7523,6 @@
         <w:t>format</w:t>
       </w:r>
       <w:proofErr w:type="spellEnd"/>
-      <w:proofErr w:type="gramEnd"/>
       <w:r>
         <w:rPr>
           <w:rFonts w:ascii="Courier New" w:eastAsia="Times New Roman" w:hAnsi="Courier New" w:cs="Courier New"/>
@@ -7973,7 +7840,6 @@
         <w:t>ochikuvanya</w:t>
       </w:r>
       <w:proofErr w:type="spellEnd"/>
-      <w:proofErr w:type="gramStart"/>
       <w:r>
         <w:rPr>
           <w:rFonts w:ascii="Courier New" w:eastAsia="Times New Roman" w:hAnsi="Courier New" w:cs="Courier New"/>
@@ -7982,18 +7848,7 @@
           <w:szCs w:val="21"/>
           <w:lang w:val="ru-UA" w:eastAsia="ru-UA"/>
         </w:rPr>
-        <w:t>) :</w:t>
-      </w:r>
-      <w:proofErr w:type="gramEnd"/>
-      <w:r>
-        <w:rPr>
-          <w:rFonts w:ascii="Courier New" w:eastAsia="Times New Roman" w:hAnsi="Courier New" w:cs="Courier New"/>
-          <w:color w:val="000000"/>
-          <w:sz w:val="21"/>
-          <w:szCs w:val="21"/>
-          <w:lang w:val="ru-UA" w:eastAsia="ru-UA"/>
-        </w:rPr>
-        <w:t xml:space="preserve"> 110.96, </w:t>
+        <w:t xml:space="preserve">) : 110.96, </w:t>
       </w:r>
       <w:proofErr w:type="spellStart"/>
       <w:r>
@@ -8150,7 +8005,6 @@
         <w:t>ochikuvanya</w:t>
       </w:r>
       <w:proofErr w:type="spellEnd"/>
-      <w:proofErr w:type="gramStart"/>
       <w:r>
         <w:rPr>
           <w:rFonts w:ascii="Courier New" w:eastAsia="Times New Roman" w:hAnsi="Courier New" w:cs="Courier New"/>
@@ -8159,18 +8013,7 @@
           <w:szCs w:val="21"/>
           <w:lang w:val="ru-UA" w:eastAsia="ru-UA"/>
         </w:rPr>
-        <w:t>) :</w:t>
-      </w:r>
-      <w:proofErr w:type="gramEnd"/>
-      <w:r>
-        <w:rPr>
-          <w:rFonts w:ascii="Courier New" w:eastAsia="Times New Roman" w:hAnsi="Courier New" w:cs="Courier New"/>
-          <w:color w:val="000000"/>
-          <w:sz w:val="21"/>
-          <w:szCs w:val="21"/>
-          <w:lang w:val="ru-UA" w:eastAsia="ru-UA"/>
-        </w:rPr>
-        <w:t xml:space="preserve"> 101.85, </w:t>
+        <w:t xml:space="preserve">) : 101.85, </w:t>
       </w:r>
       <w:proofErr w:type="spellStart"/>
       <w:r>
@@ -8327,7 +8170,6 @@
         <w:t>ochikuvanya</w:t>
       </w:r>
       <w:proofErr w:type="spellEnd"/>
-      <w:proofErr w:type="gramStart"/>
       <w:r>
         <w:rPr>
           <w:rFonts w:ascii="Courier New" w:eastAsia="Times New Roman" w:hAnsi="Courier New" w:cs="Courier New"/>
@@ -8336,9 +8178,9 @@
           <w:szCs w:val="21"/>
           <w:lang w:val="ru-UA" w:eastAsia="ru-UA"/>
         </w:rPr>
-        <w:t>) :</w:t>
-      </w:r>
-      <w:proofErr w:type="gramEnd"/>
+        <w:t xml:space="preserve">) : 90.83, </w:t>
+      </w:r>
+      <w:proofErr w:type="spellStart"/>
       <w:r>
         <w:rPr>
           <w:rFonts w:ascii="Courier New" w:eastAsia="Times New Roman" w:hAnsi="Courier New" w:cs="Courier New"/>
@@ -8347,9 +8189,9 @@
           <w:szCs w:val="21"/>
           <w:lang w:val="ru-UA" w:eastAsia="ru-UA"/>
         </w:rPr>
-        <w:t xml:space="preserve"> 90.83, </w:t>
-      </w:r>
-      <w:proofErr w:type="spellStart"/>
+        <w:t>dispersion</w:t>
+      </w:r>
+      <w:proofErr w:type="spellEnd"/>
       <w:r>
         <w:rPr>
           <w:rFonts w:ascii="Courier New" w:eastAsia="Times New Roman" w:hAnsi="Courier New" w:cs="Courier New"/>
@@ -8358,17 +8200,6 @@
           <w:szCs w:val="21"/>
           <w:lang w:val="ru-UA" w:eastAsia="ru-UA"/>
         </w:rPr>
-        <w:t>dispersion</w:t>
-      </w:r>
-      <w:proofErr w:type="spellEnd"/>
-      <w:r>
-        <w:rPr>
-          <w:rFonts w:ascii="Courier New" w:eastAsia="Times New Roman" w:hAnsi="Courier New" w:cs="Courier New"/>
-          <w:color w:val="000000"/>
-          <w:sz w:val="21"/>
-          <w:szCs w:val="21"/>
-          <w:lang w:val="ru-UA" w:eastAsia="ru-UA"/>
-        </w:rPr>
         <w:t xml:space="preserve"> : 5764.33</w:t>
       </w:r>
     </w:p>
@@ -8494,7 +8325,7 @@
           <w:szCs w:val="28"/>
         </w:rPr>
       </w:pPr>
-      <w:bookmarkStart w:id="2" w:name="_Hlk35671536"/>
+      <w:bookmarkStart w:id="1" w:name="_Hlk35671536"/>
       <w:r>
         <w:rPr>
           <w:rFonts w:ascii="Times New Roman" w:hAnsi="Times New Roman" w:cs="Times New Roman"/>
@@ -8733,7 +8564,7 @@
         <w:t>е і є медіана</w:t>
       </w:r>
     </w:p>
-    <w:bookmarkEnd w:id="2"/>
+    <w:bookmarkEnd w:id="1"/>
     <w:p>
       <w:pPr>
         <w:pStyle w:val="HTML"/>
@@ -9372,7 +9203,6 @@
         <w:t>(</w:t>
       </w:r>
       <w:proofErr w:type="spellStart"/>
-      <w:proofErr w:type="gramStart"/>
       <w:r>
         <w:rPr>
           <w:rStyle w:val="n"/>
@@ -9400,7 +9230,6 @@
         </w:rPr>
         <w:t>&gt;</w:t>
       </w:r>
-      <w:proofErr w:type="gramEnd"/>
       <w:r>
         <w:rPr>
           <w:color w:val="333333"/>
@@ -10579,7 +10408,6 @@
         </w:rPr>
         <w:t xml:space="preserve"> </w:t>
       </w:r>
-      <w:proofErr w:type="gramStart"/>
       <w:r>
         <w:rPr>
           <w:rStyle w:val="o"/>
@@ -10605,17 +10433,7 @@
           <w:sz w:val="21"/>
           <w:szCs w:val="21"/>
         </w:rPr>
-        <w:t>sum</w:t>
-      </w:r>
-      <w:proofErr w:type="gramEnd"/>
-      <w:r>
-        <w:rPr>
-          <w:rStyle w:val="n"/>
-          <w:color w:val="333333"/>
-          <w:sz w:val="21"/>
-          <w:szCs w:val="21"/>
-        </w:rPr>
-        <w:t>_val</w:t>
+        <w:t>sum_val</w:t>
       </w:r>
       <w:proofErr w:type="spellEnd"/>
     </w:p>
@@ -10734,7 +10552,6 @@
         <w:t>(</w:t>
       </w:r>
       <w:proofErr w:type="spellStart"/>
-      <w:proofErr w:type="gramStart"/>
       <w:r>
         <w:rPr>
           <w:rStyle w:val="n"/>
@@ -10762,7 +10579,6 @@
         </w:rPr>
         <w:t>&gt;</w:t>
       </w:r>
-      <w:proofErr w:type="gramEnd"/>
       <w:r>
         <w:rPr>
           <w:color w:val="333333"/>
@@ -10896,7 +10712,6 @@
         </w:rPr>
         <w:t xml:space="preserve"> </w:t>
       </w:r>
-      <w:proofErr w:type="gramStart"/>
       <w:r>
         <w:rPr>
           <w:rStyle w:val="o"/>
@@ -10925,7 +10740,6 @@
         <w:t>summa</w:t>
       </w:r>
       <w:proofErr w:type="spellEnd"/>
-      <w:proofErr w:type="gramEnd"/>
       <w:r>
         <w:rPr>
           <w:color w:val="333333"/>
@@ -11151,17 +10965,7 @@
           <w:sz w:val="21"/>
           <w:szCs w:val="21"/>
         </w:rPr>
-        <w:t>prev_</w:t>
-      </w:r>
-      <w:proofErr w:type="gramStart"/>
-      <w:r>
-        <w:rPr>
-          <w:rStyle w:val="n"/>
-          <w:color w:val="333333"/>
-          <w:sz w:val="21"/>
-          <w:szCs w:val="21"/>
-        </w:rPr>
-        <w:t>sum</w:t>
+        <w:t>prev_sum</w:t>
       </w:r>
       <w:proofErr w:type="spellEnd"/>
       <w:r>
@@ -11181,7 +10985,6 @@
         </w:rPr>
         <w:t>&gt;</w:t>
       </w:r>
-      <w:proofErr w:type="gramEnd"/>
       <w:r>
         <w:rPr>
           <w:color w:val="333333"/>
@@ -12136,17 +11939,7 @@
           <w:sz w:val="21"/>
           <w:szCs w:val="21"/>
         </w:rPr>
-        <w:t>E_</w:t>
-      </w:r>
-      <w:proofErr w:type="gramStart"/>
-      <w:r>
-        <w:rPr>
-          <w:rStyle w:val="nf"/>
-          <w:color w:val="0000FF"/>
-          <w:sz w:val="21"/>
-          <w:szCs w:val="21"/>
-        </w:rPr>
-        <w:t>operator</w:t>
+        <w:t>E_operator</w:t>
       </w:r>
       <w:proofErr w:type="spellEnd"/>
       <w:r>
@@ -12159,7 +11952,6 @@
         <w:t>(</w:t>
       </w:r>
       <w:proofErr w:type="spellStart"/>
-      <w:proofErr w:type="gramEnd"/>
       <w:r>
         <w:rPr>
           <w:rStyle w:val="n"/>
@@ -13075,7 +12867,6 @@
         <w:t>(</w:t>
       </w:r>
       <w:proofErr w:type="spellStart"/>
-      <w:proofErr w:type="gramStart"/>
       <w:r>
         <w:rPr>
           <w:rStyle w:val="n"/>
@@ -13095,7 +12886,6 @@
         </w:rPr>
         <w:t>[</w:t>
       </w:r>
-      <w:proofErr w:type="gramEnd"/>
       <w:r>
         <w:rPr>
           <w:rStyle w:val="n"/>
@@ -13368,7 +13158,6 @@
         <w:t>(</w:t>
       </w:r>
       <w:proofErr w:type="spellStart"/>
-      <w:proofErr w:type="gramStart"/>
       <w:r>
         <w:rPr>
           <w:rStyle w:val="n"/>
@@ -13388,7 +13177,6 @@
         </w:rPr>
         <w:t>[</w:t>
       </w:r>
-      <w:proofErr w:type="gramEnd"/>
       <w:r>
         <w:rPr>
           <w:rStyle w:val="n"/>
@@ -13661,7 +13449,6 @@
         <w:t>(</w:t>
       </w:r>
       <w:proofErr w:type="spellStart"/>
-      <w:proofErr w:type="gramStart"/>
       <w:r>
         <w:rPr>
           <w:rStyle w:val="n"/>
@@ -13681,7 +13468,6 @@
         </w:rPr>
         <w:t>[</w:t>
       </w:r>
-      <w:proofErr w:type="gramEnd"/>
       <w:r>
         <w:rPr>
           <w:rStyle w:val="n"/>
@@ -13966,7 +13752,6 @@
         <w:t>(</w:t>
       </w:r>
       <w:proofErr w:type="spellStart"/>
-      <w:proofErr w:type="gramStart"/>
       <w:r>
         <w:rPr>
           <w:rStyle w:val="n"/>
@@ -13986,7 +13771,6 @@
         </w:rPr>
         <w:t>[</w:t>
       </w:r>
-      <w:proofErr w:type="gramEnd"/>
       <w:r>
         <w:rPr>
           <w:rStyle w:val="n"/>
@@ -14216,7 +14000,6 @@
         <w:t>(</w:t>
       </w:r>
       <w:proofErr w:type="spellStart"/>
-      <w:proofErr w:type="gramStart"/>
       <w:r>
         <w:rPr>
           <w:rStyle w:val="n"/>
@@ -14236,7 +14019,6 @@
         </w:rPr>
         <w:t>[</w:t>
       </w:r>
-      <w:proofErr w:type="gramEnd"/>
       <w:r>
         <w:rPr>
           <w:rStyle w:val="n"/>
@@ -14466,7 +14248,6 @@
         <w:t>(</w:t>
       </w:r>
       <w:proofErr w:type="spellStart"/>
-      <w:proofErr w:type="gramStart"/>
       <w:r>
         <w:rPr>
           <w:rStyle w:val="n"/>
@@ -14486,7 +14267,6 @@
         </w:rPr>
         <w:t>[</w:t>
       </w:r>
-      <w:proofErr w:type="gramEnd"/>
       <w:r>
         <w:rPr>
           <w:rStyle w:val="n"/>
@@ -14660,7 +14440,6 @@
         </w:rPr>
       </w:pPr>
       <w:proofErr w:type="spellStart"/>
-      <w:proofErr w:type="gramStart"/>
       <w:r>
         <w:rPr>
           <w:rStyle w:val="nb"/>
@@ -14680,7 +14459,6 @@
         </w:rPr>
         <w:t>(</w:t>
       </w:r>
-      <w:proofErr w:type="gramEnd"/>
       <w:r>
         <w:rPr>
           <w:rStyle w:val="s1"/>
@@ -14810,7 +14588,6 @@
           <w:szCs w:val="21"/>
         </w:rPr>
       </w:pPr>
-      <w:proofErr w:type="gramStart"/>
       <w:r>
         <w:rPr>
           <w:rStyle w:val="o"/>
@@ -14831,7 +14608,6 @@
         <w:t>format</w:t>
       </w:r>
       <w:proofErr w:type="spellEnd"/>
-      <w:proofErr w:type="gramEnd"/>
       <w:r>
         <w:rPr>
           <w:rStyle w:val="p"/>
@@ -14902,7 +14678,6 @@
         </w:rPr>
       </w:pPr>
       <w:proofErr w:type="spellStart"/>
-      <w:proofErr w:type="gramStart"/>
       <w:r>
         <w:rPr>
           <w:rStyle w:val="nb"/>
@@ -14922,7 +14697,6 @@
         </w:rPr>
         <w:t>(</w:t>
       </w:r>
-      <w:proofErr w:type="gramEnd"/>
       <w:r>
         <w:rPr>
           <w:rStyle w:val="s1"/>
@@ -15052,7 +14826,6 @@
           <w:szCs w:val="21"/>
         </w:rPr>
       </w:pPr>
-      <w:proofErr w:type="gramStart"/>
       <w:r>
         <w:rPr>
           <w:rStyle w:val="o"/>
@@ -15073,7 +14846,6 @@
         <w:t>format</w:t>
       </w:r>
       <w:proofErr w:type="spellEnd"/>
-      <w:proofErr w:type="gramEnd"/>
       <w:r>
         <w:rPr>
           <w:rStyle w:val="p"/>
@@ -15144,7 +14916,6 @@
         </w:rPr>
       </w:pPr>
       <w:proofErr w:type="spellStart"/>
-      <w:proofErr w:type="gramStart"/>
       <w:r>
         <w:rPr>
           <w:rStyle w:val="nb"/>
@@ -15164,7 +14935,6 @@
         </w:rPr>
         <w:t>(</w:t>
       </w:r>
-      <w:proofErr w:type="gramEnd"/>
       <w:r>
         <w:rPr>
           <w:rStyle w:val="s1"/>
@@ -15294,7 +15064,6 @@
           <w:szCs w:val="21"/>
         </w:rPr>
       </w:pPr>
-      <w:proofErr w:type="gramStart"/>
       <w:r>
         <w:rPr>
           <w:rStyle w:val="o"/>
@@ -15315,7 +15084,6 @@
         <w:t>format</w:t>
       </w:r>
       <w:proofErr w:type="spellEnd"/>
-      <w:proofErr w:type="gramEnd"/>
       <w:r>
         <w:rPr>
           <w:rStyle w:val="p"/>
@@ -15900,7 +15668,6 @@
         </w:rPr>
         <w:t xml:space="preserve"> </w:t>
       </w:r>
-      <w:proofErr w:type="gramStart"/>
       <w:r>
         <w:rPr>
           <w:rFonts w:ascii="Times New Roman" w:hAnsi="Times New Roman" w:cs="Times New Roman"/>
@@ -15917,17 +15684,7 @@
           <w:szCs w:val="28"/>
           <w:lang w:val="ru-RU"/>
         </w:rPr>
-        <w:t xml:space="preserve"> ,</w:t>
-      </w:r>
-      <w:proofErr w:type="gramEnd"/>
-      <w:r>
-        <w:rPr>
-          <w:rFonts w:ascii="Times New Roman" w:hAnsi="Times New Roman" w:cs="Times New Roman"/>
-          <w:sz w:val="28"/>
-          <w:szCs w:val="28"/>
-          <w:lang w:val="ru-RU"/>
-        </w:rPr>
-        <w:t xml:space="preserve"> таким чином </w:t>
+        <w:t xml:space="preserve"> , таким чином </w:t>
       </w:r>
       <w:proofErr w:type="spellStart"/>
       <w:r>
@@ -16023,7 +15780,6 @@
         <w:t xml:space="preserve"> </w:t>
       </w:r>
       <w:proofErr w:type="spellStart"/>
-      <w:proofErr w:type="gramStart"/>
       <w:r>
         <w:rPr>
           <w:rStyle w:val="nn"/>
@@ -16036,7 +15792,6 @@
         <w:t>matplotlib.pyplot</w:t>
       </w:r>
       <w:proofErr w:type="spellEnd"/>
-      <w:proofErr w:type="gramEnd"/>
       <w:r>
         <w:rPr>
           <w:color w:val="333333"/>
@@ -16138,7 +15893,6 @@
         <w:t xml:space="preserve"> </w:t>
       </w:r>
       <w:proofErr w:type="spellStart"/>
-      <w:proofErr w:type="gramStart"/>
       <w:r>
         <w:rPr>
           <w:rStyle w:val="nb"/>
@@ -16158,7 +15912,6 @@
         </w:rPr>
         <w:t>(</w:t>
       </w:r>
-      <w:proofErr w:type="gramEnd"/>
       <w:r>
         <w:rPr>
           <w:rStyle w:val="mi"/>
@@ -16263,7 +16016,6 @@
         <w:t>(</w:t>
       </w:r>
       <w:proofErr w:type="spellStart"/>
-      <w:proofErr w:type="gramStart"/>
       <w:r>
         <w:rPr>
           <w:rStyle w:val="n"/>
@@ -16292,7 +16044,6 @@
         <w:t>values</w:t>
       </w:r>
       <w:proofErr w:type="spellEnd"/>
-      <w:proofErr w:type="gramEnd"/>
       <w:r>
         <w:rPr>
           <w:rStyle w:val="p"/>
@@ -16391,7 +16142,6 @@
         </w:rPr>
       </w:pPr>
       <w:proofErr w:type="spellStart"/>
-      <w:proofErr w:type="gramStart"/>
       <w:r>
         <w:rPr>
           <w:rStyle w:val="n"/>
@@ -16420,7 +16170,6 @@
         <w:t>xlabel</w:t>
       </w:r>
       <w:proofErr w:type="spellEnd"/>
-      <w:proofErr w:type="gramEnd"/>
       <w:r>
         <w:rPr>
           <w:rStyle w:val="p"/>
@@ -16481,7 +16230,6 @@
         </w:rPr>
       </w:pPr>
       <w:proofErr w:type="spellStart"/>
-      <w:proofErr w:type="gramStart"/>
       <w:r>
         <w:rPr>
           <w:rStyle w:val="n"/>
@@ -16510,7 +16258,6 @@
         <w:t>ylabel</w:t>
       </w:r>
       <w:proofErr w:type="spellEnd"/>
-      <w:proofErr w:type="gramEnd"/>
       <w:r>
         <w:rPr>
           <w:rStyle w:val="p"/>
@@ -16571,7 +16318,6 @@
         </w:rPr>
       </w:pPr>
       <w:proofErr w:type="spellStart"/>
-      <w:proofErr w:type="gramStart"/>
       <w:r>
         <w:rPr>
           <w:rStyle w:val="n"/>
@@ -16600,7 +16346,6 @@
         <w:t>ylim</w:t>
       </w:r>
       <w:proofErr w:type="spellEnd"/>
-      <w:proofErr w:type="gramEnd"/>
       <w:r>
         <w:rPr>
           <w:rStyle w:val="p"/>
@@ -16661,7 +16406,6 @@
         </w:rPr>
       </w:pPr>
       <w:proofErr w:type="spellStart"/>
-      <w:proofErr w:type="gramStart"/>
       <w:r>
         <w:rPr>
           <w:rStyle w:val="n"/>
@@ -16690,7 +16434,6 @@
         <w:t>show</w:t>
       </w:r>
       <w:proofErr w:type="spellEnd"/>
-      <w:proofErr w:type="gramEnd"/>
       <w:r>
         <w:rPr>
           <w:rStyle w:val="p"/>
@@ -16774,7 +16517,6 @@
         <w:t>(</w:t>
       </w:r>
       <w:proofErr w:type="spellStart"/>
-      <w:proofErr w:type="gramStart"/>
       <w:r>
         <w:rPr>
           <w:rStyle w:val="n"/>
@@ -16803,7 +16545,6 @@
         <w:t>values</w:t>
       </w:r>
       <w:proofErr w:type="spellEnd"/>
-      <w:proofErr w:type="gramEnd"/>
       <w:r>
         <w:rPr>
           <w:rStyle w:val="p"/>
@@ -16902,7 +16643,6 @@
         </w:rPr>
       </w:pPr>
       <w:proofErr w:type="spellStart"/>
-      <w:proofErr w:type="gramStart"/>
       <w:r>
         <w:rPr>
           <w:rStyle w:val="n"/>
@@ -16932,7 +16672,6 @@
         <w:t>xlabel</w:t>
       </w:r>
       <w:proofErr w:type="spellEnd"/>
-      <w:proofErr w:type="gramEnd"/>
       <w:r>
         <w:rPr>
           <w:rStyle w:val="p"/>
@@ -16993,7 +16732,6 @@
         </w:rPr>
       </w:pPr>
       <w:proofErr w:type="spellStart"/>
-      <w:proofErr w:type="gramStart"/>
       <w:r>
         <w:rPr>
           <w:rStyle w:val="n"/>
@@ -17022,7 +16760,6 @@
         <w:t>ylabel</w:t>
       </w:r>
       <w:proofErr w:type="spellEnd"/>
-      <w:proofErr w:type="gramEnd"/>
       <w:r>
         <w:rPr>
           <w:rStyle w:val="p"/>
@@ -17083,7 +16820,6 @@
         </w:rPr>
       </w:pPr>
       <w:proofErr w:type="spellStart"/>
-      <w:proofErr w:type="gramStart"/>
       <w:r>
         <w:rPr>
           <w:rStyle w:val="n"/>
@@ -17112,7 +16848,6 @@
         <w:t>ylim</w:t>
       </w:r>
       <w:proofErr w:type="spellEnd"/>
-      <w:proofErr w:type="gramEnd"/>
       <w:r>
         <w:rPr>
           <w:rStyle w:val="p"/>
@@ -17173,7 +16908,6 @@
         </w:rPr>
       </w:pPr>
       <w:proofErr w:type="spellStart"/>
-      <w:proofErr w:type="gramStart"/>
       <w:r>
         <w:rPr>
           <w:rStyle w:val="n"/>
@@ -17202,7 +16936,6 @@
         <w:t>show</w:t>
       </w:r>
       <w:proofErr w:type="spellEnd"/>
-      <w:proofErr w:type="gramEnd"/>
       <w:r>
         <w:rPr>
           <w:rStyle w:val="p"/>
@@ -17286,7 +17019,6 @@
         <w:t>(</w:t>
       </w:r>
       <w:proofErr w:type="spellStart"/>
-      <w:proofErr w:type="gramStart"/>
       <w:r>
         <w:rPr>
           <w:rStyle w:val="n"/>
@@ -17315,7 +17047,6 @@
         <w:t>values</w:t>
       </w:r>
       <w:proofErr w:type="spellEnd"/>
-      <w:proofErr w:type="gramEnd"/>
       <w:r>
         <w:rPr>
           <w:rStyle w:val="p"/>
@@ -17414,7 +17145,6 @@
         </w:rPr>
       </w:pPr>
       <w:proofErr w:type="spellStart"/>
-      <w:proofErr w:type="gramStart"/>
       <w:r>
         <w:rPr>
           <w:rStyle w:val="n"/>
@@ -17443,7 +17173,6 @@
         <w:t>xlabel</w:t>
       </w:r>
       <w:proofErr w:type="spellEnd"/>
-      <w:proofErr w:type="gramEnd"/>
       <w:r>
         <w:rPr>
           <w:rStyle w:val="p"/>
@@ -17504,7 +17233,6 @@
         </w:rPr>
       </w:pPr>
       <w:proofErr w:type="spellStart"/>
-      <w:proofErr w:type="gramStart"/>
       <w:r>
         <w:rPr>
           <w:rStyle w:val="n"/>
@@ -17533,7 +17261,6 @@
         <w:t>ylabel</w:t>
       </w:r>
       <w:proofErr w:type="spellEnd"/>
-      <w:proofErr w:type="gramEnd"/>
       <w:r>
         <w:rPr>
           <w:rStyle w:val="p"/>
@@ -17594,7 +17321,6 @@
         </w:rPr>
       </w:pPr>
       <w:proofErr w:type="spellStart"/>
-      <w:proofErr w:type="gramStart"/>
       <w:r>
         <w:rPr>
           <w:rStyle w:val="n"/>
@@ -17623,7 +17349,6 @@
         <w:t>ylim</w:t>
       </w:r>
       <w:proofErr w:type="spellEnd"/>
-      <w:proofErr w:type="gramEnd"/>
       <w:r>
         <w:rPr>
           <w:rStyle w:val="p"/>
@@ -17684,7 +17409,6 @@
         </w:rPr>
       </w:pPr>
       <w:proofErr w:type="spellStart"/>
-      <w:proofErr w:type="gramStart"/>
       <w:r>
         <w:rPr>
           <w:rStyle w:val="n"/>
@@ -17713,7 +17437,6 @@
         <w:t>show</w:t>
       </w:r>
       <w:proofErr w:type="spellEnd"/>
-      <w:proofErr w:type="gramEnd"/>
       <w:r>
         <w:rPr>
           <w:rStyle w:val="p"/>
@@ -17912,6 +17635,1228 @@
     </w:p>
     <w:p>
       <w:pPr>
+        <w:pStyle w:val="a3"/>
+        <w:numPr>
+          <w:ilvl w:val="0"/>
+          <w:numId w:val="6"/>
+        </w:numPr>
+        <w:spacing w:line="360" w:lineRule="auto"/>
+        <w:ind w:firstLine="414"/>
+        <w:contextualSpacing/>
+        <w:rPr>
+          <w:rFonts w:ascii="Times New Roman" w:eastAsia="Times New Roman" w:hAnsi="Times New Roman" w:cs="Times New Roman"/>
+          <w:b/>
+          <w:bCs/>
+          <w:sz w:val="28"/>
+          <w:szCs w:val="28"/>
+          <w:lang w:val="ru-RU"/>
+        </w:rPr>
+      </w:pPr>
+      <w:r>
+        <w:rPr>
+          <w:rFonts w:ascii="Times New Roman" w:eastAsia="Times New Roman" w:hAnsi="Times New Roman" w:cs="Times New Roman"/>
+          <w:b/>
+          <w:bCs/>
+          <w:sz w:val="28"/>
+          <w:szCs w:val="28"/>
+          <w:lang w:val="ru-RU"/>
+        </w:rPr>
+        <w:lastRenderedPageBreak/>
+        <w:t xml:space="preserve">Провести </w:t>
+      </w:r>
+      <w:proofErr w:type="spellStart"/>
+      <w:r>
+        <w:rPr>
+          <w:rFonts w:ascii="Times New Roman" w:eastAsia="Times New Roman" w:hAnsi="Times New Roman" w:cs="Times New Roman"/>
+          <w:b/>
+          <w:bCs/>
+          <w:sz w:val="28"/>
+          <w:szCs w:val="28"/>
+          <w:lang w:val="ru-RU"/>
+        </w:rPr>
+        <w:t>апроксимацію</w:t>
+      </w:r>
+      <w:proofErr w:type="spellEnd"/>
+      <w:r>
+        <w:rPr>
+          <w:rFonts w:ascii="Times New Roman" w:eastAsia="Times New Roman" w:hAnsi="Times New Roman" w:cs="Times New Roman"/>
+          <w:b/>
+          <w:bCs/>
+          <w:sz w:val="28"/>
+          <w:szCs w:val="28"/>
+          <w:lang w:val="ru-RU"/>
+        </w:rPr>
+        <w:t xml:space="preserve"> </w:t>
+      </w:r>
+      <w:proofErr w:type="spellStart"/>
+      <w:r>
+        <w:rPr>
+          <w:rFonts w:ascii="Times New Roman" w:eastAsia="Times New Roman" w:hAnsi="Times New Roman" w:cs="Times New Roman"/>
+          <w:b/>
+          <w:bCs/>
+          <w:sz w:val="28"/>
+          <w:szCs w:val="28"/>
+          <w:lang w:val="ru-RU"/>
+        </w:rPr>
+        <w:t>отриманих</w:t>
+      </w:r>
+      <w:proofErr w:type="spellEnd"/>
+      <w:r>
+        <w:rPr>
+          <w:rFonts w:ascii="Times New Roman" w:eastAsia="Times New Roman" w:hAnsi="Times New Roman" w:cs="Times New Roman"/>
+          <w:b/>
+          <w:bCs/>
+          <w:sz w:val="28"/>
+          <w:szCs w:val="28"/>
+          <w:lang w:val="ru-RU"/>
+        </w:rPr>
+        <w:t xml:space="preserve"> </w:t>
+      </w:r>
+      <w:proofErr w:type="spellStart"/>
+      <w:r>
+        <w:rPr>
+          <w:rFonts w:ascii="Times New Roman" w:eastAsia="Times New Roman" w:hAnsi="Times New Roman" w:cs="Times New Roman"/>
+          <w:b/>
+          <w:bCs/>
+          <w:sz w:val="28"/>
+          <w:szCs w:val="28"/>
+          <w:lang w:val="ru-RU"/>
+        </w:rPr>
+        <w:t>гістограм</w:t>
+      </w:r>
+      <w:proofErr w:type="spellEnd"/>
+      <w:r>
+        <w:rPr>
+          <w:rFonts w:ascii="Times New Roman" w:eastAsia="Times New Roman" w:hAnsi="Times New Roman" w:cs="Times New Roman"/>
+          <w:b/>
+          <w:bCs/>
+          <w:sz w:val="28"/>
+          <w:szCs w:val="28"/>
+          <w:lang w:val="ru-RU"/>
+        </w:rPr>
+        <w:t xml:space="preserve"> з </w:t>
+      </w:r>
+      <w:proofErr w:type="spellStart"/>
+      <w:r>
+        <w:rPr>
+          <w:rFonts w:ascii="Times New Roman" w:eastAsia="Times New Roman" w:hAnsi="Times New Roman" w:cs="Times New Roman"/>
+          <w:b/>
+          <w:bCs/>
+          <w:sz w:val="28"/>
+          <w:szCs w:val="28"/>
+          <w:lang w:val="ru-RU"/>
+        </w:rPr>
+        <w:t>використанням</w:t>
+      </w:r>
+      <w:proofErr w:type="spellEnd"/>
+      <w:r>
+        <w:rPr>
+          <w:rFonts w:ascii="Times New Roman" w:eastAsia="Times New Roman" w:hAnsi="Times New Roman" w:cs="Times New Roman"/>
+          <w:b/>
+          <w:bCs/>
+          <w:sz w:val="28"/>
+          <w:szCs w:val="28"/>
+          <w:lang w:val="ru-RU"/>
+        </w:rPr>
+        <w:t xml:space="preserve"> </w:t>
+      </w:r>
+      <w:proofErr w:type="spellStart"/>
+      <w:r>
+        <w:rPr>
+          <w:rFonts w:ascii="Times New Roman" w:eastAsia="Times New Roman" w:hAnsi="Times New Roman" w:cs="Times New Roman"/>
+          <w:b/>
+          <w:bCs/>
+          <w:sz w:val="28"/>
+          <w:szCs w:val="28"/>
+          <w:lang w:val="ru-RU"/>
+        </w:rPr>
+        <w:t>відомих</w:t>
+      </w:r>
+      <w:proofErr w:type="spellEnd"/>
+      <w:r>
+        <w:rPr>
+          <w:rFonts w:ascii="Times New Roman" w:eastAsia="Times New Roman" w:hAnsi="Times New Roman" w:cs="Times New Roman"/>
+          <w:b/>
+          <w:bCs/>
+          <w:sz w:val="28"/>
+          <w:szCs w:val="28"/>
+          <w:lang w:val="ru-RU"/>
+        </w:rPr>
+        <w:t xml:space="preserve"> </w:t>
+      </w:r>
+      <w:proofErr w:type="spellStart"/>
+      <w:r>
+        <w:rPr>
+          <w:rFonts w:ascii="Times New Roman" w:eastAsia="Times New Roman" w:hAnsi="Times New Roman" w:cs="Times New Roman"/>
+          <w:b/>
+          <w:bCs/>
+          <w:sz w:val="28"/>
+          <w:szCs w:val="28"/>
+          <w:lang w:val="ru-RU"/>
+        </w:rPr>
+        <w:t>імовірнісних</w:t>
+      </w:r>
+      <w:proofErr w:type="spellEnd"/>
+      <w:r>
+        <w:rPr>
+          <w:rFonts w:ascii="Times New Roman" w:eastAsia="Times New Roman" w:hAnsi="Times New Roman" w:cs="Times New Roman"/>
+          <w:b/>
+          <w:bCs/>
+          <w:sz w:val="28"/>
+          <w:szCs w:val="28"/>
+          <w:lang w:val="ru-RU"/>
+        </w:rPr>
+        <w:t xml:space="preserve"> </w:t>
+      </w:r>
+      <w:proofErr w:type="spellStart"/>
+      <w:r>
+        <w:rPr>
+          <w:rFonts w:ascii="Times New Roman" w:eastAsia="Times New Roman" w:hAnsi="Times New Roman" w:cs="Times New Roman"/>
+          <w:b/>
+          <w:bCs/>
+          <w:sz w:val="28"/>
+          <w:szCs w:val="28"/>
+          <w:lang w:val="ru-RU"/>
+        </w:rPr>
+        <w:t>розподілів</w:t>
+      </w:r>
+      <w:proofErr w:type="spellEnd"/>
+      <w:r>
+        <w:rPr>
+          <w:rFonts w:ascii="Times New Roman" w:eastAsia="Times New Roman" w:hAnsi="Times New Roman" w:cs="Times New Roman"/>
+          <w:b/>
+          <w:bCs/>
+          <w:sz w:val="28"/>
+          <w:szCs w:val="28"/>
+          <w:lang w:val="ru-RU"/>
+        </w:rPr>
+        <w:t xml:space="preserve">, </w:t>
+      </w:r>
+      <w:proofErr w:type="spellStart"/>
+      <w:r>
+        <w:rPr>
+          <w:rFonts w:ascii="Times New Roman" w:eastAsia="Times New Roman" w:hAnsi="Times New Roman" w:cs="Times New Roman"/>
+          <w:b/>
+          <w:bCs/>
+          <w:sz w:val="28"/>
+          <w:szCs w:val="28"/>
+          <w:lang w:val="ru-RU"/>
+        </w:rPr>
+        <w:t>визначити</w:t>
+      </w:r>
+      <w:proofErr w:type="spellEnd"/>
+      <w:r>
+        <w:rPr>
+          <w:rFonts w:ascii="Times New Roman" w:eastAsia="Times New Roman" w:hAnsi="Times New Roman" w:cs="Times New Roman"/>
+          <w:b/>
+          <w:bCs/>
+          <w:sz w:val="28"/>
+          <w:szCs w:val="28"/>
+          <w:lang w:val="ru-RU"/>
+        </w:rPr>
+        <w:t xml:space="preserve"> </w:t>
+      </w:r>
+      <w:proofErr w:type="spellStart"/>
+      <w:r>
+        <w:rPr>
+          <w:rFonts w:ascii="Times New Roman" w:eastAsia="Times New Roman" w:hAnsi="Times New Roman" w:cs="Times New Roman"/>
+          <w:b/>
+          <w:bCs/>
+          <w:sz w:val="28"/>
+          <w:szCs w:val="28"/>
+          <w:lang w:val="ru-RU"/>
+        </w:rPr>
+        <w:t>найкращу</w:t>
+      </w:r>
+      <w:proofErr w:type="spellEnd"/>
+      <w:r>
+        <w:rPr>
+          <w:rFonts w:ascii="Times New Roman" w:eastAsia="Times New Roman" w:hAnsi="Times New Roman" w:cs="Times New Roman"/>
+          <w:b/>
+          <w:bCs/>
+          <w:sz w:val="28"/>
+          <w:szCs w:val="28"/>
+          <w:lang w:val="ru-RU"/>
+        </w:rPr>
+        <w:t xml:space="preserve"> </w:t>
+      </w:r>
+      <w:proofErr w:type="spellStart"/>
+      <w:r>
+        <w:rPr>
+          <w:rFonts w:ascii="Times New Roman" w:eastAsia="Times New Roman" w:hAnsi="Times New Roman" w:cs="Times New Roman"/>
+          <w:b/>
+          <w:bCs/>
+          <w:sz w:val="28"/>
+          <w:szCs w:val="28"/>
+          <w:lang w:val="ru-RU"/>
+        </w:rPr>
+        <w:t>апроксимацію</w:t>
+      </w:r>
+      <w:proofErr w:type="spellEnd"/>
+    </w:p>
+    <w:p>
+      <w:pPr>
+        <w:spacing w:line="360" w:lineRule="auto"/>
+        <w:ind w:left="720"/>
+        <w:contextualSpacing/>
+        <w:rPr>
+          <w:rFonts w:ascii="Times New Roman" w:eastAsia="Times New Roman" w:hAnsi="Times New Roman" w:cs="Times New Roman"/>
+          <w:b/>
+          <w:bCs/>
+          <w:sz w:val="28"/>
+          <w:szCs w:val="28"/>
+          <w:lang w:val="ru-RU"/>
+        </w:rPr>
+      </w:pPr>
+    </w:p>
+    <w:p>
+      <w:pPr>
+        <w:spacing w:line="360" w:lineRule="auto"/>
+        <w:ind w:firstLine="426"/>
+        <w:contextualSpacing/>
+        <w:rPr>
+          <w:rFonts w:ascii="Times New Roman" w:eastAsia="Times New Roman" w:hAnsi="Times New Roman" w:cs="Times New Roman"/>
+          <w:sz w:val="28"/>
+          <w:szCs w:val="28"/>
+        </w:rPr>
+      </w:pPr>
+      <w:r>
+        <w:rPr>
+          <w:rFonts w:ascii="Times New Roman" w:eastAsia="Times New Roman" w:hAnsi="Times New Roman" w:cs="Times New Roman"/>
+          <w:sz w:val="28"/>
+          <w:szCs w:val="28"/>
+        </w:rPr>
+        <w:t>Для даного завдання використаємо</w:t>
+      </w:r>
+      <w:r>
+        <w:rPr>
+          <w:rFonts w:ascii="Times New Roman" w:eastAsia="Times New Roman" w:hAnsi="Times New Roman" w:cs="Times New Roman"/>
+          <w:sz w:val="28"/>
+          <w:szCs w:val="28"/>
+        </w:rPr>
+        <w:t xml:space="preserve"> бібліотек</w:t>
+      </w:r>
+      <w:r>
+        <w:rPr>
+          <w:rFonts w:ascii="Times New Roman" w:eastAsia="Times New Roman" w:hAnsi="Times New Roman" w:cs="Times New Roman"/>
+          <w:sz w:val="28"/>
+          <w:szCs w:val="28"/>
+        </w:rPr>
+        <w:t>у</w:t>
+      </w:r>
+      <w:r>
+        <w:rPr>
+          <w:rFonts w:ascii="Times New Roman" w:eastAsia="Times New Roman" w:hAnsi="Times New Roman" w:cs="Times New Roman"/>
+          <w:sz w:val="28"/>
+          <w:szCs w:val="28"/>
+        </w:rPr>
+        <w:t xml:space="preserve"> </w:t>
+      </w:r>
+      <w:proofErr w:type="spellStart"/>
+      <w:r>
+        <w:rPr>
+          <w:rFonts w:ascii="Times New Roman" w:eastAsia="Times New Roman" w:hAnsi="Times New Roman" w:cs="Times New Roman"/>
+          <w:sz w:val="28"/>
+          <w:szCs w:val="28"/>
+        </w:rPr>
+        <w:t>seaborn</w:t>
+      </w:r>
+      <w:proofErr w:type="spellEnd"/>
+      <w:r>
+        <w:rPr>
+          <w:rFonts w:ascii="Times New Roman" w:eastAsia="Times New Roman" w:hAnsi="Times New Roman" w:cs="Times New Roman"/>
+          <w:sz w:val="28"/>
+          <w:szCs w:val="28"/>
+        </w:rPr>
+        <w:t>.</w:t>
+      </w:r>
+    </w:p>
+    <w:p>
+      <w:pPr>
+        <w:pStyle w:val="HTML"/>
+        <w:shd w:val="clear" w:color="auto" w:fill="F7F7F7"/>
+        <w:wordWrap w:val="0"/>
+        <w:rPr>
+          <w:rStyle w:val="p"/>
+          <w:color w:val="333333"/>
+          <w:sz w:val="21"/>
+          <w:szCs w:val="21"/>
+        </w:rPr>
+      </w:pPr>
+      <w:proofErr w:type="spellStart"/>
+      <w:r>
+        <w:rPr>
+          <w:rStyle w:val="n"/>
+          <w:color w:val="333333"/>
+          <w:sz w:val="21"/>
+          <w:szCs w:val="21"/>
+        </w:rPr>
+        <w:t>import</w:t>
+      </w:r>
+      <w:proofErr w:type="spellEnd"/>
+      <w:r>
+        <w:rPr>
+          <w:rStyle w:val="n"/>
+          <w:color w:val="333333"/>
+          <w:sz w:val="21"/>
+          <w:szCs w:val="21"/>
+        </w:rPr>
+        <w:t xml:space="preserve"> </w:t>
+      </w:r>
+      <w:proofErr w:type="spellStart"/>
+      <w:r>
+        <w:rPr>
+          <w:rStyle w:val="n"/>
+          <w:color w:val="333333"/>
+          <w:sz w:val="21"/>
+          <w:szCs w:val="21"/>
+        </w:rPr>
+        <w:t>seaborn</w:t>
+      </w:r>
+      <w:proofErr w:type="spellEnd"/>
+      <w:r>
+        <w:rPr>
+          <w:rStyle w:val="n"/>
+          <w:color w:val="333333"/>
+          <w:sz w:val="21"/>
+          <w:szCs w:val="21"/>
+        </w:rPr>
+        <w:t xml:space="preserve"> </w:t>
+      </w:r>
+      <w:proofErr w:type="spellStart"/>
+      <w:r>
+        <w:rPr>
+          <w:rStyle w:val="n"/>
+          <w:color w:val="333333"/>
+          <w:sz w:val="21"/>
+          <w:szCs w:val="21"/>
+        </w:rPr>
+        <w:t>as</w:t>
+      </w:r>
+      <w:proofErr w:type="spellEnd"/>
+      <w:r>
+        <w:rPr>
+          <w:rStyle w:val="n"/>
+          <w:color w:val="333333"/>
+          <w:sz w:val="21"/>
+          <w:szCs w:val="21"/>
+        </w:rPr>
+        <w:t xml:space="preserve"> </w:t>
+      </w:r>
+      <w:proofErr w:type="spellStart"/>
+      <w:r>
+        <w:rPr>
+          <w:rStyle w:val="n"/>
+          <w:color w:val="333333"/>
+          <w:sz w:val="21"/>
+          <w:szCs w:val="21"/>
+        </w:rPr>
+        <w:t>sns</w:t>
+      </w:r>
+      <w:proofErr w:type="spellEnd"/>
+    </w:p>
+    <w:p>
+      <w:pPr>
+        <w:pStyle w:val="HTML"/>
+        <w:shd w:val="clear" w:color="auto" w:fill="F7F7F7"/>
+        <w:wordWrap w:val="0"/>
+        <w:rPr>
+          <w:color w:val="333333"/>
+          <w:sz w:val="21"/>
+          <w:szCs w:val="21"/>
+        </w:rPr>
+      </w:pPr>
+    </w:p>
+    <w:p>
+      <w:pPr>
+        <w:pStyle w:val="HTML"/>
+        <w:shd w:val="clear" w:color="auto" w:fill="F7F7F7"/>
+        <w:wordWrap w:val="0"/>
+        <w:rPr>
+          <w:color w:val="333333"/>
+          <w:sz w:val="21"/>
+          <w:szCs w:val="21"/>
+        </w:rPr>
+      </w:pPr>
+      <w:r>
+        <w:rPr>
+          <w:rStyle w:val="n"/>
+          <w:color w:val="333333"/>
+          <w:sz w:val="21"/>
+          <w:szCs w:val="21"/>
+        </w:rPr>
+        <w:t>X,Y = sns.distplot(np.ravel(test)).get_lines()[0].get_data()</w:t>
+      </w:r>
+      <w:r>
+        <w:rPr>
+          <w:rStyle w:val="n"/>
+          <w:color w:val="333333"/>
+          <w:sz w:val="21"/>
+          <w:szCs w:val="21"/>
+        </w:rPr>
+        <w:t>plt</w:t>
+      </w:r>
+      <w:r>
+        <w:rPr>
+          <w:rStyle w:val="o"/>
+          <w:color w:val="666666"/>
+          <w:sz w:val="21"/>
+          <w:szCs w:val="21"/>
+        </w:rPr>
+        <w:t>.</w:t>
+      </w:r>
+      <w:r>
+        <w:rPr>
+          <w:rStyle w:val="n"/>
+          <w:color w:val="333333"/>
+          <w:sz w:val="21"/>
+          <w:szCs w:val="21"/>
+        </w:rPr>
+        <w:t>ylim</w:t>
+      </w:r>
+      <w:r>
+        <w:rPr>
+          <w:rStyle w:val="p"/>
+          <w:color w:val="333333"/>
+          <w:sz w:val="21"/>
+          <w:szCs w:val="21"/>
+        </w:rPr>
+        <w:t>(</w:t>
+      </w:r>
+      <w:r>
+        <w:rPr>
+          <w:rStyle w:val="n"/>
+          <w:color w:val="333333"/>
+          <w:sz w:val="21"/>
+          <w:szCs w:val="21"/>
+        </w:rPr>
+        <w:t>top</w:t>
+      </w:r>
+      <w:r>
+        <w:rPr>
+          <w:rStyle w:val="o"/>
+          <w:color w:val="666666"/>
+          <w:sz w:val="21"/>
+          <w:szCs w:val="21"/>
+        </w:rPr>
+        <w:t>=</w:t>
+      </w:r>
+      <w:r>
+        <w:rPr>
+          <w:rStyle w:val="mi"/>
+          <w:color w:val="666666"/>
+          <w:sz w:val="21"/>
+          <w:szCs w:val="21"/>
+        </w:rPr>
+        <w:t>1500000</w:t>
+      </w:r>
+      <w:r>
+        <w:rPr>
+          <w:rStyle w:val="p"/>
+          <w:color w:val="333333"/>
+          <w:sz w:val="21"/>
+          <w:szCs w:val="21"/>
+        </w:rPr>
+        <w:t>)</w:t>
+      </w:r>
+    </w:p>
+    <w:p>
+      <w:pPr>
+        <w:spacing w:line="360" w:lineRule="auto"/>
+        <w:ind w:firstLine="426"/>
+        <w:contextualSpacing/>
+        <w:rPr>
+          <w:rFonts w:ascii="Times New Roman" w:eastAsia="Times New Roman" w:hAnsi="Times New Roman" w:cs="Times New Roman"/>
+          <w:color w:val="4472C4" w:themeColor="accent1"/>
+          <w:sz w:val="28"/>
+          <w:szCs w:val="28"/>
+        </w:rPr>
+      </w:pPr>
+      <w:r>
+        <w:rPr>
+          <w:rFonts w:ascii="Times New Roman" w:eastAsia="Times New Roman" w:hAnsi="Times New Roman" w:cs="Times New Roman"/>
+          <w:noProof/>
+          <w:color w:val="4472C4" w:themeColor="accent1"/>
+          <w:sz w:val="28"/>
+          <w:szCs w:val="28"/>
+        </w:rPr>
+        <w:drawing>
+          <wp:inline distT="0" distB="0" distL="0" distR="0" wp14:anchorId="213FFB2F" wp14:editId="2E93F771">
+            <wp:extent cx="4648200" cy="2430780"/>
+            <wp:effectExtent l="0" t="0" r="0" b="7620"/>
+            <wp:docPr id="11" name="Рисунок 4"/>
+            <wp:cNvGraphicFramePr>
+              <a:graphicFrameLocks xmlns:a="http://schemas.openxmlformats.org/drawingml/2006/main" noChangeAspect="1"/>
+            </wp:cNvGraphicFramePr>
+            <a:graphic xmlns:a="http://schemas.openxmlformats.org/drawingml/2006/main">
+              <a:graphicData uri="http://schemas.openxmlformats.org/drawingml/2006/picture">
+                <pic:pic xmlns:pic="http://schemas.openxmlformats.org/drawingml/2006/picture">
+                  <pic:nvPicPr>
+                    <pic:cNvPr id="0" name="Рисунок 4"/>
+                    <pic:cNvPicPr>
+                      <a:picLocks noChangeAspect="1" noChangeArrowheads="1"/>
+                    </pic:cNvPicPr>
+                  </pic:nvPicPr>
+                  <pic:blipFill>
+                    <a:blip r:embed="rId14">
+                      <a:extLst>
+                        <a:ext uri="{28A0092B-C50C-407E-A947-70E740481C1C}">
+                          <a14:useLocalDpi xmlns:a14="http://schemas.microsoft.com/office/drawing/2010/main" val="0"/>
+                        </a:ext>
+                      </a:extLst>
+                    </a:blip>
+                    <a:srcRect/>
+                    <a:stretch>
+                      <a:fillRect/>
+                    </a:stretch>
+                  </pic:blipFill>
+                  <pic:spPr bwMode="auto">
+                    <a:xfrm>
+                      <a:off x="0" y="0"/>
+                      <a:ext cx="4648200" cy="2430780"/>
+                    </a:xfrm>
+                    <a:prstGeom prst="rect">
+                      <a:avLst/>
+                    </a:prstGeom>
+                    <a:noFill/>
+                    <a:ln>
+                      <a:noFill/>
+                    </a:ln>
+                  </pic:spPr>
+                </pic:pic>
+              </a:graphicData>
+            </a:graphic>
+          </wp:inline>
+        </w:drawing>
+      </w:r>
+    </w:p>
+    <w:p>
+      <w:pPr>
+        <w:spacing w:line="360" w:lineRule="auto"/>
+        <w:ind w:firstLine="426"/>
+        <w:contextualSpacing/>
+        <w:rPr>
+          <w:rFonts w:ascii="Times New Roman" w:eastAsia="Times New Roman" w:hAnsi="Times New Roman" w:cs="Times New Roman"/>
+          <w:sz w:val="28"/>
+          <w:szCs w:val="28"/>
+        </w:rPr>
+      </w:pPr>
+      <w:r>
+        <w:rPr>
+          <w:rFonts w:ascii="Times New Roman" w:eastAsia="Times New Roman" w:hAnsi="Times New Roman" w:cs="Times New Roman"/>
+          <w:sz w:val="28"/>
+          <w:szCs w:val="28"/>
+        </w:rPr>
+        <w:t>Побудована апроксимація описує наші дані, тепер спробуємо використати відомі розподіли для опису нашого</w:t>
+      </w:r>
+    </w:p>
+    <w:p>
+      <w:pPr>
+        <w:pStyle w:val="HTML"/>
+        <w:shd w:val="clear" w:color="auto" w:fill="F7F7F7"/>
+        <w:wordWrap w:val="0"/>
+        <w:rPr>
+          <w:rStyle w:val="n"/>
+          <w:color w:val="333333"/>
+          <w:sz w:val="21"/>
+          <w:szCs w:val="21"/>
+        </w:rPr>
+      </w:pPr>
+      <w:proofErr w:type="spellStart"/>
+      <w:r>
+        <w:rPr>
+          <w:rStyle w:val="n"/>
+          <w:color w:val="333333"/>
+          <w:sz w:val="21"/>
+          <w:szCs w:val="21"/>
+        </w:rPr>
+        <w:t>plt.plot</w:t>
+      </w:r>
+      <w:proofErr w:type="spellEnd"/>
+      <w:r>
+        <w:rPr>
+          <w:rStyle w:val="n"/>
+          <w:color w:val="333333"/>
+          <w:sz w:val="21"/>
+          <w:szCs w:val="21"/>
+        </w:rPr>
+        <w:t>(</w:t>
+      </w:r>
+      <w:proofErr w:type="spellStart"/>
+      <w:r>
+        <w:rPr>
+          <w:rStyle w:val="n"/>
+          <w:color w:val="333333"/>
+          <w:sz w:val="21"/>
+          <w:szCs w:val="21"/>
+        </w:rPr>
+        <w:t>lnspc</w:t>
+      </w:r>
+      <w:proofErr w:type="spellEnd"/>
+      <w:r>
+        <w:rPr>
+          <w:rStyle w:val="n"/>
+          <w:color w:val="333333"/>
+          <w:sz w:val="21"/>
+          <w:szCs w:val="21"/>
+        </w:rPr>
+        <w:t xml:space="preserve">, </w:t>
+      </w:r>
+      <w:proofErr w:type="spellStart"/>
+      <w:r>
+        <w:rPr>
+          <w:rStyle w:val="n"/>
+          <w:color w:val="333333"/>
+          <w:sz w:val="21"/>
+          <w:szCs w:val="21"/>
+        </w:rPr>
+        <w:t>pdf_g</w:t>
+      </w:r>
+      <w:proofErr w:type="spellEnd"/>
+      <w:r>
+        <w:rPr>
+          <w:rStyle w:val="n"/>
+          <w:color w:val="333333"/>
+          <w:sz w:val="21"/>
+          <w:szCs w:val="21"/>
+        </w:rPr>
+        <w:t xml:space="preserve">, </w:t>
+      </w:r>
+      <w:proofErr w:type="spellStart"/>
+      <w:r>
+        <w:rPr>
+          <w:rStyle w:val="n"/>
+          <w:color w:val="333333"/>
+          <w:sz w:val="21"/>
+          <w:szCs w:val="21"/>
+        </w:rPr>
+        <w:t>label</w:t>
+      </w:r>
+      <w:proofErr w:type="spellEnd"/>
+      <w:r>
+        <w:rPr>
+          <w:rStyle w:val="n"/>
+          <w:color w:val="333333"/>
+          <w:sz w:val="21"/>
+          <w:szCs w:val="21"/>
+        </w:rPr>
+        <w:t>="</w:t>
+      </w:r>
+      <w:proofErr w:type="spellStart"/>
+      <w:r>
+        <w:rPr>
+          <w:rStyle w:val="n"/>
+          <w:color w:val="333333"/>
+          <w:sz w:val="21"/>
+          <w:szCs w:val="21"/>
+        </w:rPr>
+        <w:t>Norm</w:t>
+      </w:r>
+      <w:proofErr w:type="spellEnd"/>
+      <w:r>
+        <w:rPr>
+          <w:rStyle w:val="n"/>
+          <w:color w:val="333333"/>
+          <w:sz w:val="21"/>
+          <w:szCs w:val="21"/>
+          <w:lang w:val="en-US"/>
+        </w:rPr>
+        <w:t>a</w:t>
+      </w:r>
+      <w:r>
+        <w:rPr>
+          <w:rStyle w:val="n"/>
+          <w:color w:val="333333"/>
+          <w:sz w:val="21"/>
+          <w:szCs w:val="21"/>
+        </w:rPr>
+        <w:t>",</w:t>
+      </w:r>
+      <w:proofErr w:type="spellStart"/>
+      <w:r>
+        <w:rPr>
+          <w:rStyle w:val="n"/>
+          <w:color w:val="333333"/>
+          <w:sz w:val="21"/>
+          <w:szCs w:val="21"/>
+        </w:rPr>
+        <w:t>color</w:t>
+      </w:r>
+      <w:proofErr w:type="spellEnd"/>
+      <w:r>
+        <w:rPr>
+          <w:rStyle w:val="n"/>
+          <w:color w:val="333333"/>
+          <w:sz w:val="21"/>
+          <w:szCs w:val="21"/>
+        </w:rPr>
+        <w:t xml:space="preserve"> = '</w:t>
+      </w:r>
+      <w:proofErr w:type="spellStart"/>
+      <w:r>
+        <w:rPr>
+          <w:rStyle w:val="n"/>
+          <w:color w:val="333333"/>
+          <w:sz w:val="21"/>
+          <w:szCs w:val="21"/>
+        </w:rPr>
+        <w:t>grey</w:t>
+      </w:r>
+      <w:proofErr w:type="spellEnd"/>
+      <w:r>
+        <w:rPr>
+          <w:rStyle w:val="n"/>
+          <w:color w:val="333333"/>
+          <w:sz w:val="21"/>
+          <w:szCs w:val="21"/>
+        </w:rPr>
+        <w:t>')</w:t>
+      </w:r>
+    </w:p>
+    <w:p>
+      <w:pPr>
+        <w:pStyle w:val="HTML"/>
+        <w:shd w:val="clear" w:color="auto" w:fill="F7F7F7"/>
+        <w:wordWrap w:val="0"/>
+        <w:rPr>
+          <w:rStyle w:val="n"/>
+          <w:color w:val="333333"/>
+          <w:sz w:val="21"/>
+          <w:szCs w:val="21"/>
+        </w:rPr>
+      </w:pPr>
+      <w:proofErr w:type="spellStart"/>
+      <w:r>
+        <w:rPr>
+          <w:rStyle w:val="n"/>
+          <w:color w:val="333333"/>
+          <w:sz w:val="21"/>
+          <w:szCs w:val="21"/>
+        </w:rPr>
+        <w:t>plt.plot</w:t>
+      </w:r>
+      <w:proofErr w:type="spellEnd"/>
+      <w:r>
+        <w:rPr>
+          <w:rStyle w:val="n"/>
+          <w:color w:val="333333"/>
+          <w:sz w:val="21"/>
+          <w:szCs w:val="21"/>
+        </w:rPr>
+        <w:t>(</w:t>
+      </w:r>
+      <w:proofErr w:type="spellStart"/>
+      <w:r>
+        <w:rPr>
+          <w:rStyle w:val="n"/>
+          <w:color w:val="333333"/>
+          <w:sz w:val="21"/>
+          <w:szCs w:val="21"/>
+        </w:rPr>
+        <w:t>lnspc</w:t>
+      </w:r>
+      <w:proofErr w:type="spellEnd"/>
+      <w:r>
+        <w:rPr>
+          <w:rStyle w:val="n"/>
+          <w:color w:val="333333"/>
+          <w:sz w:val="21"/>
+          <w:szCs w:val="21"/>
+        </w:rPr>
+        <w:t xml:space="preserve">, </w:t>
+      </w:r>
+      <w:proofErr w:type="spellStart"/>
+      <w:r>
+        <w:rPr>
+          <w:rStyle w:val="n"/>
+          <w:color w:val="333333"/>
+          <w:sz w:val="21"/>
+          <w:szCs w:val="21"/>
+        </w:rPr>
+        <w:t>pdf_gamma</w:t>
+      </w:r>
+      <w:proofErr w:type="spellEnd"/>
+      <w:r>
+        <w:rPr>
+          <w:rStyle w:val="n"/>
+          <w:color w:val="333333"/>
+          <w:sz w:val="21"/>
+          <w:szCs w:val="21"/>
+        </w:rPr>
+        <w:t xml:space="preserve">, </w:t>
+      </w:r>
+      <w:proofErr w:type="spellStart"/>
+      <w:r>
+        <w:rPr>
+          <w:rStyle w:val="n"/>
+          <w:color w:val="333333"/>
+          <w:sz w:val="21"/>
+          <w:szCs w:val="21"/>
+        </w:rPr>
+        <w:t>label</w:t>
+      </w:r>
+      <w:proofErr w:type="spellEnd"/>
+      <w:r>
+        <w:rPr>
+          <w:rStyle w:val="n"/>
+          <w:color w:val="333333"/>
+          <w:sz w:val="21"/>
+          <w:szCs w:val="21"/>
+        </w:rPr>
+        <w:t>="</w:t>
+      </w:r>
+      <w:proofErr w:type="spellStart"/>
+      <w:r>
+        <w:rPr>
+          <w:rStyle w:val="n"/>
+          <w:color w:val="333333"/>
+          <w:sz w:val="21"/>
+          <w:szCs w:val="21"/>
+        </w:rPr>
+        <w:t>Gamma</w:t>
+      </w:r>
+      <w:proofErr w:type="spellEnd"/>
+      <w:r>
+        <w:rPr>
+          <w:rStyle w:val="n"/>
+          <w:color w:val="333333"/>
+          <w:sz w:val="21"/>
+          <w:szCs w:val="21"/>
+        </w:rPr>
+        <w:t>",</w:t>
+      </w:r>
+      <w:proofErr w:type="spellStart"/>
+      <w:r>
+        <w:rPr>
+          <w:rStyle w:val="n"/>
+          <w:color w:val="333333"/>
+          <w:sz w:val="21"/>
+          <w:szCs w:val="21"/>
+        </w:rPr>
+        <w:t>color</w:t>
+      </w:r>
+      <w:proofErr w:type="spellEnd"/>
+      <w:r>
+        <w:rPr>
+          <w:rStyle w:val="n"/>
+          <w:color w:val="333333"/>
+          <w:sz w:val="21"/>
+          <w:szCs w:val="21"/>
+        </w:rPr>
+        <w:t xml:space="preserve"> = '</w:t>
+      </w:r>
+      <w:proofErr w:type="spellStart"/>
+      <w:r>
+        <w:rPr>
+          <w:rStyle w:val="n"/>
+          <w:color w:val="333333"/>
+          <w:sz w:val="21"/>
+          <w:szCs w:val="21"/>
+        </w:rPr>
+        <w:t>blue</w:t>
+      </w:r>
+      <w:proofErr w:type="spellEnd"/>
+      <w:r>
+        <w:rPr>
+          <w:rStyle w:val="n"/>
+          <w:color w:val="333333"/>
+          <w:sz w:val="21"/>
+          <w:szCs w:val="21"/>
+        </w:rPr>
+        <w:t>')</w:t>
+      </w:r>
+    </w:p>
+    <w:p>
+      <w:pPr>
+        <w:pStyle w:val="HTML"/>
+        <w:shd w:val="clear" w:color="auto" w:fill="F7F7F7"/>
+        <w:wordWrap w:val="0"/>
+        <w:rPr>
+          <w:color w:val="333333"/>
+          <w:sz w:val="21"/>
+          <w:szCs w:val="21"/>
+        </w:rPr>
+      </w:pPr>
+      <w:proofErr w:type="spellStart"/>
+      <w:r>
+        <w:rPr>
+          <w:color w:val="333333"/>
+          <w:sz w:val="21"/>
+          <w:szCs w:val="21"/>
+        </w:rPr>
+        <w:t>plt.plot</w:t>
+      </w:r>
+      <w:proofErr w:type="spellEnd"/>
+      <w:r>
+        <w:rPr>
+          <w:color w:val="333333"/>
+          <w:sz w:val="21"/>
+          <w:szCs w:val="21"/>
+        </w:rPr>
+        <w:t>(</w:t>
+      </w:r>
+      <w:proofErr w:type="spellStart"/>
+      <w:r>
+        <w:rPr>
+          <w:color w:val="333333"/>
+          <w:sz w:val="21"/>
+          <w:szCs w:val="21"/>
+        </w:rPr>
+        <w:t>lnspc</w:t>
+      </w:r>
+      <w:proofErr w:type="spellEnd"/>
+      <w:r>
+        <w:rPr>
+          <w:color w:val="333333"/>
+          <w:sz w:val="21"/>
+          <w:szCs w:val="21"/>
+        </w:rPr>
+        <w:t xml:space="preserve">, </w:t>
+      </w:r>
+      <w:proofErr w:type="spellStart"/>
+      <w:r>
+        <w:rPr>
+          <w:color w:val="333333"/>
+          <w:sz w:val="21"/>
+          <w:szCs w:val="21"/>
+        </w:rPr>
+        <w:t>pdf_beta</w:t>
+      </w:r>
+      <w:proofErr w:type="spellEnd"/>
+      <w:r>
+        <w:rPr>
+          <w:color w:val="333333"/>
+          <w:sz w:val="21"/>
+          <w:szCs w:val="21"/>
+        </w:rPr>
+        <w:t xml:space="preserve">, </w:t>
+      </w:r>
+      <w:proofErr w:type="spellStart"/>
+      <w:r>
+        <w:rPr>
+          <w:color w:val="333333"/>
+          <w:sz w:val="21"/>
+          <w:szCs w:val="21"/>
+        </w:rPr>
+        <w:t>label</w:t>
+      </w:r>
+      <w:proofErr w:type="spellEnd"/>
+      <w:r>
+        <w:rPr>
+          <w:color w:val="333333"/>
+          <w:sz w:val="21"/>
+          <w:szCs w:val="21"/>
+        </w:rPr>
+        <w:t>="</w:t>
+      </w:r>
+      <w:proofErr w:type="spellStart"/>
+      <w:r>
+        <w:rPr>
+          <w:color w:val="333333"/>
+          <w:sz w:val="21"/>
+          <w:szCs w:val="21"/>
+        </w:rPr>
+        <w:t>Beta</w:t>
+      </w:r>
+      <w:proofErr w:type="spellEnd"/>
+      <w:r>
+        <w:rPr>
+          <w:color w:val="333333"/>
+          <w:sz w:val="21"/>
+          <w:szCs w:val="21"/>
+        </w:rPr>
+        <w:t>",</w:t>
+      </w:r>
+      <w:proofErr w:type="spellStart"/>
+      <w:r>
+        <w:rPr>
+          <w:color w:val="333333"/>
+          <w:sz w:val="21"/>
+          <w:szCs w:val="21"/>
+        </w:rPr>
+        <w:t>color</w:t>
+      </w:r>
+      <w:proofErr w:type="spellEnd"/>
+      <w:r>
+        <w:rPr>
+          <w:color w:val="333333"/>
+          <w:sz w:val="21"/>
+          <w:szCs w:val="21"/>
+        </w:rPr>
+        <w:t xml:space="preserve"> = '</w:t>
+      </w:r>
+      <w:proofErr w:type="spellStart"/>
+      <w:r>
+        <w:rPr>
+          <w:color w:val="333333"/>
+          <w:sz w:val="21"/>
+          <w:szCs w:val="21"/>
+        </w:rPr>
+        <w:t>red</w:t>
+      </w:r>
+      <w:proofErr w:type="spellEnd"/>
+      <w:r>
+        <w:rPr>
+          <w:color w:val="333333"/>
+          <w:sz w:val="21"/>
+          <w:szCs w:val="21"/>
+        </w:rPr>
+        <w:t>')</w:t>
+      </w:r>
+    </w:p>
+    <w:p>
+      <w:pPr>
+        <w:spacing w:line="360" w:lineRule="auto"/>
+        <w:ind w:firstLine="426"/>
+        <w:contextualSpacing/>
+        <w:rPr>
+          <w:rFonts w:ascii="Tahoma" w:eastAsia="Times New Roman" w:hAnsi="Tahoma" w:cs="Tahoma"/>
+          <w:color w:val="4472C4" w:themeColor="accent1"/>
+          <w:sz w:val="28"/>
+          <w:szCs w:val="28"/>
+        </w:rPr>
+      </w:pPr>
+      <w:r>
+        <w:rPr>
+          <w:rFonts w:ascii="Tahoma" w:eastAsia="Times New Roman" w:hAnsi="Tahoma" w:cs="Tahoma"/>
+          <w:noProof/>
+          <w:color w:val="4472C4" w:themeColor="accent1"/>
+          <w:sz w:val="28"/>
+          <w:szCs w:val="28"/>
+        </w:rPr>
+        <w:drawing>
+          <wp:inline distT="0" distB="0" distL="0" distR="0" wp14:anchorId="7D887AD2" wp14:editId="77DCC325">
+            <wp:extent cx="4130040" cy="2567940"/>
+            <wp:effectExtent l="0" t="0" r="3810" b="3810"/>
+            <wp:docPr id="12" name="Рисунок 10"/>
+            <wp:cNvGraphicFramePr>
+              <a:graphicFrameLocks xmlns:a="http://schemas.openxmlformats.org/drawingml/2006/main" noChangeAspect="1"/>
+            </wp:cNvGraphicFramePr>
+            <a:graphic xmlns:a="http://schemas.openxmlformats.org/drawingml/2006/main">
+              <a:graphicData uri="http://schemas.openxmlformats.org/drawingml/2006/picture">
+                <pic:pic xmlns:pic="http://schemas.openxmlformats.org/drawingml/2006/picture">
+                  <pic:nvPicPr>
+                    <pic:cNvPr id="0" name="Рисунок 10"/>
+                    <pic:cNvPicPr>
+                      <a:picLocks noChangeAspect="1" noChangeArrowheads="1"/>
+                    </pic:cNvPicPr>
+                  </pic:nvPicPr>
+                  <pic:blipFill>
+                    <a:blip r:embed="rId15">
+                      <a:extLst>
+                        <a:ext uri="{28A0092B-C50C-407E-A947-70E740481C1C}">
+                          <a14:useLocalDpi xmlns:a14="http://schemas.microsoft.com/office/drawing/2010/main" val="0"/>
+                        </a:ext>
+                      </a:extLst>
+                    </a:blip>
+                    <a:srcRect/>
+                    <a:stretch>
+                      <a:fillRect/>
+                    </a:stretch>
+                  </pic:blipFill>
+                  <pic:spPr bwMode="auto">
+                    <a:xfrm>
+                      <a:off x="0" y="0"/>
+                      <a:ext cx="4130040" cy="2567940"/>
+                    </a:xfrm>
+                    <a:prstGeom prst="rect">
+                      <a:avLst/>
+                    </a:prstGeom>
+                    <a:noFill/>
+                    <a:ln>
+                      <a:noFill/>
+                    </a:ln>
+                  </pic:spPr>
+                </pic:pic>
+              </a:graphicData>
+            </a:graphic>
+          </wp:inline>
+        </w:drawing>
+      </w:r>
+    </w:p>
+    <w:p>
+      <w:pPr>
+        <w:spacing w:line="360" w:lineRule="auto"/>
+        <w:contextualSpacing/>
+        <w:rPr>
+          <w:rFonts w:ascii="Calibri" w:eastAsia="Times New Roman" w:hAnsi="Calibri" w:cs="Times New Roman"/>
+          <w:color w:val="000000"/>
+          <w:sz w:val="28"/>
+          <w:szCs w:val="28"/>
+          <w:lang w:val="ru-RU"/>
+        </w:rPr>
+      </w:pPr>
+      <w:r>
+        <w:rPr>
+          <w:rFonts w:ascii="Times New Roman" w:eastAsia="Times New Roman" w:hAnsi="Times New Roman" w:cs="Times New Roman"/>
+          <w:sz w:val="28"/>
+          <w:szCs w:val="28"/>
+        </w:rPr>
+        <w:t>Таким чином, д</w:t>
+      </w:r>
+      <w:r>
+        <w:rPr>
+          <w:rFonts w:ascii="Times New Roman" w:eastAsia="Times New Roman" w:hAnsi="Times New Roman" w:cs="Times New Roman"/>
+          <w:sz w:val="28"/>
+          <w:szCs w:val="28"/>
+        </w:rPr>
+        <w:t xml:space="preserve">о нашого розподілу апроксимує </w:t>
+      </w:r>
+      <w:proofErr w:type="spellStart"/>
+      <w:r>
+        <w:rPr>
+          <w:rFonts w:ascii="Times New Roman" w:eastAsia="Times New Roman" w:hAnsi="Times New Roman" w:cs="Times New Roman"/>
+          <w:sz w:val="28"/>
+          <w:szCs w:val="28"/>
+        </w:rPr>
+        <w:t>Beta</w:t>
+      </w:r>
+      <w:proofErr w:type="spellEnd"/>
+      <w:r>
+        <w:rPr>
+          <w:rFonts w:ascii="Calibri" w:eastAsia="Times New Roman" w:hAnsi="Calibri" w:cs="Times New Roman"/>
+          <w:color w:val="000000"/>
+          <w:sz w:val="28"/>
+          <w:szCs w:val="28"/>
+          <w:lang w:val="ru-RU"/>
+        </w:rPr>
+        <w:t>.</w:t>
+      </w:r>
+    </w:p>
+    <w:p>
+      <w:pPr>
+        <w:spacing w:line="256" w:lineRule="auto"/>
+        <w:rPr>
+          <w:rFonts w:ascii="Calibri" w:eastAsia="Times New Roman" w:hAnsi="Calibri" w:cs="Times New Roman"/>
+          <w:color w:val="000000"/>
+          <w:sz w:val="28"/>
+          <w:szCs w:val="28"/>
+        </w:rPr>
+      </w:pPr>
+      <w:r>
+        <w:rPr>
+          <w:rFonts w:ascii="Calibri" w:eastAsia="Times New Roman" w:hAnsi="Calibri" w:cs="Times New Roman"/>
+          <w:color w:val="000000"/>
+          <w:sz w:val="28"/>
+          <w:szCs w:val="28"/>
+        </w:rPr>
+        <w:br w:type="page"/>
+      </w:r>
+    </w:p>
+    <w:p>
+      <w:pPr>
+        <w:spacing w:line="259" w:lineRule="auto"/>
+        <w:rPr>
+          <w:rFonts w:ascii="Times New Roman" w:hAnsi="Times New Roman" w:cs="Times New Roman"/>
+          <w:b/>
+          <w:bCs/>
+          <w:sz w:val="28"/>
+          <w:szCs w:val="28"/>
+        </w:rPr>
+      </w:pPr>
+    </w:p>
+    <w:p>
+      <w:pPr>
         <w:spacing w:line="360" w:lineRule="auto"/>
         <w:jc w:val="center"/>
         <w:rPr>
@@ -17930,7 +18875,6 @@
           <w:sz w:val="28"/>
           <w:szCs w:val="28"/>
         </w:rPr>
-        <w:lastRenderedPageBreak/>
         <w:t>ВИСНОВКИ</w:t>
       </w:r>
     </w:p>
@@ -18317,7 +19261,6 @@
         <w:t>ochikuvanya</w:t>
       </w:r>
       <w:proofErr w:type="spellEnd"/>
-      <w:proofErr w:type="gramStart"/>
       <w:r>
         <w:rPr>
           <w:rFonts w:ascii="Courier New" w:eastAsia="Times New Roman" w:hAnsi="Courier New" w:cs="Courier New"/>
@@ -18326,18 +19269,7 @@
           <w:szCs w:val="21"/>
           <w:lang w:val="ru-UA" w:eastAsia="ru-UA"/>
         </w:rPr>
-        <w:t>) :</w:t>
-      </w:r>
-      <w:proofErr w:type="gramEnd"/>
-      <w:r>
-        <w:rPr>
-          <w:rFonts w:ascii="Courier New" w:eastAsia="Times New Roman" w:hAnsi="Courier New" w:cs="Courier New"/>
-          <w:color w:val="000000"/>
-          <w:sz w:val="21"/>
-          <w:szCs w:val="21"/>
-          <w:lang w:val="ru-UA" w:eastAsia="ru-UA"/>
-        </w:rPr>
-        <w:t xml:space="preserve"> 110.96, </w:t>
+        <w:t xml:space="preserve">) : 110.96, </w:t>
       </w:r>
       <w:proofErr w:type="spellStart"/>
       <w:r>
@@ -18494,7 +19426,6 @@
         <w:t>ochikuvanya</w:t>
       </w:r>
       <w:proofErr w:type="spellEnd"/>
-      <w:proofErr w:type="gramStart"/>
       <w:r>
         <w:rPr>
           <w:rFonts w:ascii="Courier New" w:eastAsia="Times New Roman" w:hAnsi="Courier New" w:cs="Courier New"/>
@@ -18503,18 +19434,7 @@
           <w:szCs w:val="21"/>
           <w:lang w:val="ru-UA" w:eastAsia="ru-UA"/>
         </w:rPr>
-        <w:t>) :</w:t>
-      </w:r>
-      <w:proofErr w:type="gramEnd"/>
-      <w:r>
-        <w:rPr>
-          <w:rFonts w:ascii="Courier New" w:eastAsia="Times New Roman" w:hAnsi="Courier New" w:cs="Courier New"/>
-          <w:color w:val="000000"/>
-          <w:sz w:val="21"/>
-          <w:szCs w:val="21"/>
-          <w:lang w:val="ru-UA" w:eastAsia="ru-UA"/>
-        </w:rPr>
-        <w:t xml:space="preserve"> 101.85, </w:t>
+        <w:t xml:space="preserve">) : 101.85, </w:t>
       </w:r>
       <w:proofErr w:type="spellStart"/>
       <w:r>
@@ -18671,7 +19591,6 @@
         <w:t>ochikuvanya</w:t>
       </w:r>
       <w:proofErr w:type="spellEnd"/>
-      <w:proofErr w:type="gramStart"/>
       <w:r>
         <w:rPr>
           <w:rFonts w:ascii="Courier New" w:eastAsia="Times New Roman" w:hAnsi="Courier New" w:cs="Courier New"/>
@@ -18680,18 +19599,7 @@
           <w:szCs w:val="21"/>
           <w:lang w:val="ru-UA" w:eastAsia="ru-UA"/>
         </w:rPr>
-        <w:t>) :</w:t>
-      </w:r>
-      <w:proofErr w:type="gramEnd"/>
-      <w:r>
-        <w:rPr>
-          <w:rFonts w:ascii="Courier New" w:eastAsia="Times New Roman" w:hAnsi="Courier New" w:cs="Courier New"/>
-          <w:color w:val="000000"/>
-          <w:sz w:val="21"/>
-          <w:szCs w:val="21"/>
-          <w:lang w:val="ru-UA" w:eastAsia="ru-UA"/>
-        </w:rPr>
-        <w:t xml:space="preserve"> 90.83, </w:t>
+        <w:t xml:space="preserve">) : 90.83, </w:t>
       </w:r>
       <w:proofErr w:type="spellStart"/>
       <w:r>
@@ -19543,6 +20451,175 @@
     </w:p>
     <w:p>
       <w:pPr>
+        <w:pStyle w:val="a3"/>
+        <w:spacing w:line="360" w:lineRule="auto"/>
+        <w:ind w:left="0" w:firstLine="426"/>
+        <w:rPr>
+          <w:rFonts w:ascii="Times New Roman" w:eastAsiaTheme="minorEastAsia" w:hAnsi="Times New Roman" w:cs="Times New Roman"/>
+          <w:sz w:val="28"/>
+          <w:szCs w:val="28"/>
+          <w:lang w:val="uk-UA" w:eastAsia="uk-UA"/>
+        </w:rPr>
+      </w:pPr>
+      <w:r>
+        <w:rPr>
+          <w:rFonts w:ascii="Times New Roman" w:hAnsi="Times New Roman" w:cs="Times New Roman"/>
+          <w:sz w:val="28"/>
+          <w:szCs w:val="28"/>
+          <w:lang w:val="ru-RU"/>
+        </w:rPr>
+        <w:t xml:space="preserve">При знаходженні апроксимації було показано топ відомих розподілів по схожості з нишим. </w:t>
+      </w:r>
+      <w:proofErr w:type="spellStart"/>
+      <w:r>
+        <w:rPr>
+          <w:rFonts w:ascii="Times New Roman" w:hAnsi="Times New Roman" w:cs="Times New Roman"/>
+          <w:sz w:val="28"/>
+          <w:szCs w:val="28"/>
+        </w:rPr>
+        <w:t>Було</w:t>
+      </w:r>
+      <w:proofErr w:type="spellEnd"/>
+      <w:r>
+        <w:rPr>
+          <w:rFonts w:ascii="Times New Roman" w:hAnsi="Times New Roman" w:cs="Times New Roman"/>
+          <w:sz w:val="28"/>
+          <w:szCs w:val="28"/>
+        </w:rPr>
+        <w:t xml:space="preserve"> </w:t>
+      </w:r>
+      <w:proofErr w:type="spellStart"/>
+      <w:r>
+        <w:rPr>
+          <w:rFonts w:ascii="Times New Roman" w:hAnsi="Times New Roman" w:cs="Times New Roman"/>
+          <w:sz w:val="28"/>
+          <w:szCs w:val="28"/>
+        </w:rPr>
+        <w:t>отримано</w:t>
+      </w:r>
+      <w:proofErr w:type="spellEnd"/>
+      <w:r>
+        <w:rPr>
+          <w:rFonts w:ascii="Times New Roman" w:hAnsi="Times New Roman" w:cs="Times New Roman"/>
+          <w:sz w:val="28"/>
+          <w:szCs w:val="28"/>
+        </w:rPr>
+        <w:t xml:space="preserve"> </w:t>
+      </w:r>
+      <w:proofErr w:type="spellStart"/>
+      <w:r>
+        <w:rPr>
+          <w:rFonts w:ascii="Times New Roman" w:hAnsi="Times New Roman" w:cs="Times New Roman"/>
+          <w:sz w:val="28"/>
+          <w:szCs w:val="28"/>
+        </w:rPr>
+        <w:t>що</w:t>
+      </w:r>
+      <w:proofErr w:type="spellEnd"/>
+      <w:r>
+        <w:rPr>
+          <w:rFonts w:ascii="Times New Roman" w:hAnsi="Times New Roman" w:cs="Times New Roman"/>
+          <w:sz w:val="28"/>
+          <w:szCs w:val="28"/>
+        </w:rPr>
+        <w:t xml:space="preserve"> </w:t>
+      </w:r>
+      <w:proofErr w:type="spellStart"/>
+      <w:r>
+        <w:rPr>
+          <w:rFonts w:ascii="Times New Roman" w:hAnsi="Times New Roman" w:cs="Times New Roman"/>
+          <w:sz w:val="28"/>
+          <w:szCs w:val="28"/>
+        </w:rPr>
+        <w:t>бета-розподіл</w:t>
+      </w:r>
+      <w:proofErr w:type="spellEnd"/>
+      <w:r>
+        <w:rPr>
+          <w:rFonts w:ascii="Times New Roman" w:hAnsi="Times New Roman" w:cs="Times New Roman"/>
+          <w:sz w:val="28"/>
+          <w:szCs w:val="28"/>
+        </w:rPr>
+        <w:t xml:space="preserve"> </w:t>
+      </w:r>
+      <w:proofErr w:type="spellStart"/>
+      <w:r>
+        <w:rPr>
+          <w:rFonts w:ascii="Times New Roman" w:hAnsi="Times New Roman" w:cs="Times New Roman"/>
+          <w:color w:val="000000"/>
+          <w:sz w:val="28"/>
+          <w:szCs w:val="28"/>
+        </w:rPr>
+        <w:t>підходить</w:t>
+      </w:r>
+      <w:proofErr w:type="spellEnd"/>
+      <w:r>
+        <w:rPr>
+          <w:rFonts w:ascii="Times New Roman" w:hAnsi="Times New Roman" w:cs="Times New Roman"/>
+          <w:color w:val="000000"/>
+          <w:sz w:val="28"/>
+          <w:szCs w:val="28"/>
+        </w:rPr>
+        <w:t xml:space="preserve"> </w:t>
+      </w:r>
+      <w:proofErr w:type="spellStart"/>
+      <w:r>
+        <w:rPr>
+          <w:rFonts w:ascii="Times New Roman" w:hAnsi="Times New Roman" w:cs="Times New Roman"/>
+          <w:color w:val="000000"/>
+          <w:sz w:val="28"/>
+          <w:szCs w:val="28"/>
+        </w:rPr>
+        <w:t>краще</w:t>
+      </w:r>
+      <w:proofErr w:type="spellEnd"/>
+      <w:r>
+        <w:rPr>
+          <w:rFonts w:ascii="Times New Roman" w:hAnsi="Times New Roman" w:cs="Times New Roman"/>
+          <w:color w:val="000000"/>
+          <w:sz w:val="28"/>
+          <w:szCs w:val="28"/>
+        </w:rPr>
+        <w:t xml:space="preserve"> </w:t>
+      </w:r>
+      <w:proofErr w:type="spellStart"/>
+      <w:r>
+        <w:rPr>
+          <w:rFonts w:ascii="Times New Roman" w:hAnsi="Times New Roman" w:cs="Times New Roman"/>
+          <w:color w:val="000000"/>
+          <w:sz w:val="28"/>
+          <w:szCs w:val="28"/>
+        </w:rPr>
+        <w:t>інших</w:t>
+      </w:r>
+      <w:proofErr w:type="spellEnd"/>
+      <w:r>
+        <w:rPr>
+          <w:rFonts w:ascii="Times New Roman" w:hAnsi="Times New Roman" w:cs="Times New Roman"/>
+          <w:color w:val="000000"/>
+          <w:sz w:val="28"/>
+          <w:szCs w:val="28"/>
+        </w:rPr>
+        <w:t>.</w:t>
+      </w:r>
+    </w:p>
+    <w:p>
+      <w:pPr>
+        <w:pStyle w:val="a3"/>
+        <w:spacing w:line="360" w:lineRule="auto"/>
+        <w:ind w:left="0" w:firstLine="426"/>
+        <w:rPr>
+          <w:rFonts w:ascii="Times New Roman" w:hAnsi="Times New Roman" w:cs="Times New Roman"/>
+          <w:sz w:val="28"/>
+          <w:szCs w:val="28"/>
+          <w:lang w:val="ru-RU"/>
+        </w:rPr>
+      </w:pPr>
+      <w:bookmarkStart w:id="2" w:name="_GoBack"/>
+      <w:bookmarkEnd w:id="2"/>
+    </w:p>
+    <w:p>
+      <w:pPr>
         <w:spacing w:line="360" w:lineRule="auto"/>
         <w:contextualSpacing/>
         <w:rPr>
@@ -19942,7 +21019,7 @@
         <w:rFonts w:hint="default"/>
       </w:rPr>
     </w:lvl>
-    <w:lvl w:ilvl="1" w:tplc="20000019" w:tentative="1">
+    <w:lvl w:ilvl="1" w:tplc="20000019">
       <w:start w:val="1"/>
       <w:numFmt w:val="lowerLetter"/>
       <w:lvlText w:val="%2."/>
@@ -20145,6 +21222,36 @@
   </w:num>
   <w:num w:numId="6">
     <w:abstractNumId w:val="4"/>
+  </w:num>
+  <w:num w:numId="7">
+    <w:abstractNumId w:val="2"/>
+    <w:lvlOverride w:ilvl="0">
+      <w:startOverride w:val="1"/>
+    </w:lvlOverride>
+    <w:lvlOverride w:ilvl="1">
+      <w:startOverride w:val="1"/>
+    </w:lvlOverride>
+    <w:lvlOverride w:ilvl="2">
+      <w:startOverride w:val="1"/>
+    </w:lvlOverride>
+    <w:lvlOverride w:ilvl="3">
+      <w:startOverride w:val="1"/>
+    </w:lvlOverride>
+    <w:lvlOverride w:ilvl="4">
+      <w:startOverride w:val="1"/>
+    </w:lvlOverride>
+    <w:lvlOverride w:ilvl="5">
+      <w:startOverride w:val="1"/>
+    </w:lvlOverride>
+    <w:lvlOverride w:ilvl="6">
+      <w:startOverride w:val="1"/>
+    </w:lvlOverride>
+    <w:lvlOverride w:ilvl="7">
+      <w:startOverride w:val="1"/>
+    </w:lvlOverride>
+    <w:lvlOverride w:ilvl="8">
+      <w:startOverride w:val="1"/>
+    </w:lvlOverride>
   </w:num>
 </w:numbering>
 </file>
@@ -21021,7 +22128,7 @@
 </file>
 
 <file path=customXml/itemProps1.xml><?xml version="1.0" encoding="utf-8"?>
-<ds:datastoreItem xmlns:ds="http://schemas.openxmlformats.org/officeDocument/2006/customXml" ds:itemID="{6729778F-DD21-47FA-87AD-D93EA75F9E21}">
+<ds:datastoreItem xmlns:ds="http://schemas.openxmlformats.org/officeDocument/2006/customXml" ds:itemID="{BF9F20FD-8279-4C2E-858F-A57E769A3F97}">
   <ds:schemaRefs>
     <ds:schemaRef ds:uri="http://schemas.openxmlformats.org/officeDocument/2006/bibliography"/>
   </ds:schemaRefs>

</xml_diff>